<commit_message>
Network 1 y 2 funcionan en la web
</commit_message>
<xml_diff>
--- a/iFP Actividad Evaluable Integral MP06 y MP12 Plataforma de Ciberseguridad v20240262_1130.docx
+++ b/iFP Actividad Evaluable Integral MP06 y MP12 Plataforma de Ciberseguridad v20240262_1130.docx
@@ -44,7 +44,7 @@
                   </pic:nvPicPr>
                   <pic:blipFill>
                     <a:blip r:embed="rId2"/>
-                    <a:srcRect l="38396" t="75171" r="23911" b="7931"/>
+                    <a:srcRect l="38392" t="75162" r="23907" b="7931"/>
                     <a:stretch>
                       <a:fillRect/>
                     </a:stretch>
@@ -172,10 +172,10 @@
           </mc:Fallback>
         </mc:AlternateContent>
       </w:r>
-      <w:bookmarkStart w:id="0" w:name="_Toc40291066"/>
-      <w:bookmarkStart w:id="1" w:name="_Toc40189279"/>
-      <w:bookmarkStart w:id="2" w:name="_Toc40291066"/>
-      <w:bookmarkStart w:id="3" w:name="_Toc40189279"/>
+      <w:bookmarkStart w:id="0" w:name="_Toc40189279"/>
+      <w:bookmarkStart w:id="1" w:name="_Toc40291066"/>
+      <w:bookmarkStart w:id="2" w:name="_Toc40189279"/>
+      <w:bookmarkStart w:id="3" w:name="_Toc40291066"/>
       <w:bookmarkEnd w:id="2"/>
       <w:bookmarkEnd w:id="3"/>
     </w:p>
@@ -467,10 +467,10 @@
           <w:lang w:val="es-ES_tradnl"/>
         </w:rPr>
       </w:r>
-      <w:bookmarkStart w:id="4" w:name="_Toc40291066"/>
-      <w:bookmarkStart w:id="5" w:name="_Toc40189279"/>
-      <w:bookmarkStart w:id="6" w:name="_Toc40291066"/>
-      <w:bookmarkStart w:id="7" w:name="_Toc40189279"/>
+      <w:bookmarkStart w:id="4" w:name="_Toc40189279_Copia_1"/>
+      <w:bookmarkStart w:id="5" w:name="_Toc40291066_Copia_1"/>
+      <w:bookmarkStart w:id="6" w:name="_Toc40189279_Copia_1"/>
+      <w:bookmarkStart w:id="7" w:name="_Toc40291066_Copia_1"/>
       <w:bookmarkEnd w:id="6"/>
       <w:bookmarkEnd w:id="7"/>
     </w:p>
@@ -884,7 +884,7 @@
                   </pic:nvPicPr>
                   <pic:blipFill>
                     <a:blip r:embed="rId3"/>
-                    <a:srcRect l="38396" t="75171" r="23911" b="7931"/>
+                    <a:srcRect l="38392" t="75162" r="23907" b="7931"/>
                     <a:stretch>
                       <a:fillRect/>
                     </a:stretch>
@@ -1585,8 +1585,8 @@
         <w:tblLook w:val="0020" w:noHBand="0" w:noVBand="0" w:firstColumn="0" w:lastRow="0" w:lastColumn="0" w:firstRow="1"/>
       </w:tblPr>
       <w:tblGrid>
-        <w:gridCol w:w="3546"/>
-        <w:gridCol w:w="2832"/>
+        <w:gridCol w:w="3545"/>
+        <w:gridCol w:w="2833"/>
         <w:gridCol w:w="3260"/>
       </w:tblGrid>
       <w:tr>
@@ -1595,7 +1595,7 @@
         </w:trPr>
         <w:tc>
           <w:tcPr>
-            <w:tcW w:w="3546" w:type="dxa"/>
+            <w:tcW w:w="3545" w:type="dxa"/>
             <w:tcBorders>
               <w:top w:val="single" w:sz="18" w:space="0" w:color="000000"/>
               <w:bottom w:val="single" w:sz="8" w:space="0" w:color="000000"/>
@@ -1628,7 +1628,7 @@
         </w:tc>
         <w:tc>
           <w:tcPr>
-            <w:tcW w:w="2832" w:type="dxa"/>
+            <w:tcW w:w="2833" w:type="dxa"/>
             <w:tcBorders>
               <w:top w:val="single" w:sz="18" w:space="0" w:color="000000"/>
               <w:left w:val="single" w:sz="4" w:space="0" w:color="000000"/>
@@ -1700,7 +1700,7 @@
         </w:trPr>
         <w:tc>
           <w:tcPr>
-            <w:tcW w:w="3546" w:type="dxa"/>
+            <w:tcW w:w="3545" w:type="dxa"/>
             <w:tcBorders>
               <w:top w:val="single" w:sz="4" w:space="0" w:color="000000"/>
               <w:bottom w:val="single" w:sz="8" w:space="0" w:color="000000"/>
@@ -1820,7 +1820,7 @@
         </w:tc>
         <w:tc>
           <w:tcPr>
-            <w:tcW w:w="2832" w:type="dxa"/>
+            <w:tcW w:w="2833" w:type="dxa"/>
             <w:tcBorders>
               <w:top w:val="single" w:sz="4" w:space="0" w:color="000000"/>
               <w:left w:val="single" w:sz="4" w:space="0" w:color="000000"/>
@@ -1987,9 +1987,9 @@
         <w:tblLook w:val="0020" w:noHBand="0" w:noVBand="0" w:firstColumn="0" w:lastRow="0" w:lastColumn="0" w:firstRow="1"/>
       </w:tblPr>
       <w:tblGrid>
-        <w:gridCol w:w="2457"/>
+        <w:gridCol w:w="2456"/>
         <w:gridCol w:w="2236"/>
-        <w:gridCol w:w="4945"/>
+        <w:gridCol w:w="4946"/>
       </w:tblGrid>
       <w:tr>
         <w:trPr>
@@ -1997,7 +1997,7 @@
         </w:trPr>
         <w:tc>
           <w:tcPr>
-            <w:tcW w:w="2457" w:type="dxa"/>
+            <w:tcW w:w="2456" w:type="dxa"/>
             <w:tcBorders>
               <w:top w:val="single" w:sz="18" w:space="0" w:color="000000"/>
               <w:bottom w:val="single" w:sz="8" w:space="0" w:color="000000"/>
@@ -2072,7 +2072,7 @@
         </w:tc>
         <w:tc>
           <w:tcPr>
-            <w:tcW w:w="4945" w:type="dxa"/>
+            <w:tcW w:w="4946" w:type="dxa"/>
             <w:tcBorders>
               <w:top w:val="single" w:sz="18" w:space="0" w:color="000000"/>
               <w:left w:val="single" w:sz="4" w:space="0" w:color="000000"/>
@@ -2114,7 +2114,7 @@
         </w:trPr>
         <w:tc>
           <w:tcPr>
-            <w:tcW w:w="2457" w:type="dxa"/>
+            <w:tcW w:w="2456" w:type="dxa"/>
             <w:tcBorders>
               <w:top w:val="single" w:sz="4" w:space="0" w:color="000000"/>
               <w:bottom w:val="single" w:sz="4" w:space="0" w:color="000000"/>
@@ -2183,7 +2183,7 @@
         </w:tc>
         <w:tc>
           <w:tcPr>
-            <w:tcW w:w="4945" w:type="dxa"/>
+            <w:tcW w:w="4946" w:type="dxa"/>
             <w:tcBorders>
               <w:top w:val="single" w:sz="4" w:space="0" w:color="000000"/>
               <w:left w:val="single" w:sz="4" w:space="0" w:color="000000"/>
@@ -2220,7 +2220,7 @@
         </w:trPr>
         <w:tc>
           <w:tcPr>
-            <w:tcW w:w="2457" w:type="dxa"/>
+            <w:tcW w:w="2456" w:type="dxa"/>
             <w:tcBorders>
               <w:top w:val="single" w:sz="4" w:space="0" w:color="000000"/>
               <w:bottom w:val="single" w:sz="4" w:space="0" w:color="000000"/>
@@ -2289,7 +2289,7 @@
         </w:tc>
         <w:tc>
           <w:tcPr>
-            <w:tcW w:w="4945" w:type="dxa"/>
+            <w:tcW w:w="4946" w:type="dxa"/>
             <w:tcBorders>
               <w:top w:val="single" w:sz="4" w:space="0" w:color="000000"/>
               <w:left w:val="single" w:sz="4" w:space="0" w:color="000000"/>
@@ -2326,7 +2326,7 @@
         </w:trPr>
         <w:tc>
           <w:tcPr>
-            <w:tcW w:w="2457" w:type="dxa"/>
+            <w:tcW w:w="2456" w:type="dxa"/>
             <w:tcBorders>
               <w:top w:val="single" w:sz="4" w:space="0" w:color="000000"/>
               <w:bottom w:val="single" w:sz="4" w:space="0" w:color="000000"/>
@@ -2393,7 +2393,7 @@
         </w:tc>
         <w:tc>
           <w:tcPr>
-            <w:tcW w:w="4945" w:type="dxa"/>
+            <w:tcW w:w="4946" w:type="dxa"/>
             <w:tcBorders>
               <w:top w:val="single" w:sz="4" w:space="0" w:color="000000"/>
               <w:left w:val="single" w:sz="4" w:space="0" w:color="000000"/>
@@ -2501,7 +2501,7 @@
           <w:pPr>
             <w:pStyle w:val="TOC1"/>
             <w:rPr>
-              <w:rFonts w:ascii="Calibri" w:hAnsi="Calibri" w:eastAsia="" w:cs="Arial" w:asciiTheme="minorHAnsi" w:cstheme="minorBidi" w:eastAsiaTheme="minorEastAsia" w:hAnsiTheme="minorHAnsi"/>
+              <w:rFonts w:ascii="Calibri" w:hAnsi="Calibri" w:eastAsia="" w:cs="" w:asciiTheme="minorHAnsi" w:cstheme="minorBidi" w:eastAsiaTheme="minorEastAsia" w:hAnsiTheme="minorHAnsi"/>
               <w:b w:val="false"/>
               <w:bCs w:val="false"/>
               <w:iCs w:val="false"/>
@@ -2522,6 +2522,7 @@
             <w:rPr>
               <w:webHidden/>
               <w:rStyle w:val="Enlacedelndice"/>
+              <w:vanish w:val="false"/>
             </w:rPr>
             <w:instrText xml:space="preserve"> TOC \z \o "1-4" \u \h</w:instrText>
           </w:r>
@@ -2529,6 +2530,7 @@
             <w:rPr>
               <w:webHidden/>
               <w:rStyle w:val="Enlacedelndice"/>
+              <w:vanish w:val="false"/>
             </w:rPr>
             <w:fldChar w:fldCharType="separate"/>
           </w:r>
@@ -2537,13 +2539,14 @@
               <w:rPr>
                 <w:webHidden/>
                 <w:rStyle w:val="Enlacedelndice"/>
+                <w:vanish w:val="false"/>
               </w:rPr>
               <w:t>1</w:t>
             </w:r>
             <w:r>
               <w:rPr>
                 <w:rStyle w:val="Enlacedelndice"/>
-                <w:rFonts w:eastAsia="" w:cs="Arial" w:ascii="Calibri" w:hAnsi="Calibri" w:asciiTheme="minorHAnsi" w:cstheme="minorBidi" w:eastAsiaTheme="minorEastAsia" w:hAnsiTheme="minorHAnsi"/>
+                <w:rFonts w:eastAsia="" w:cs="" w:ascii="Calibri" w:hAnsi="Calibri" w:asciiTheme="minorHAnsi" w:cstheme="minorBidi" w:eastAsiaTheme="minorEastAsia" w:hAnsiTheme="minorHAnsi"/>
                 <w:b w:val="false"/>
                 <w:bCs w:val="false"/>
                 <w:iCs w:val="false"/>
@@ -2608,7 +2611,7 @@
               <w:tab w:val="right" w:pos="9623" w:leader="dot"/>
             </w:tabs>
             <w:rPr>
-              <w:rFonts w:eastAsia="" w:cs="Arial" w:cstheme="minorBidi" w:eastAsiaTheme="minorEastAsia"/>
+              <w:rFonts w:eastAsia="" w:cs="" w:cstheme="minorBidi" w:eastAsiaTheme="minorEastAsia"/>
               <w:b w:val="false"/>
               <w:bCs w:val="false"/>
               <w:kern w:val="2"/>
@@ -2623,6 +2626,7 @@
                 <w:webHidden/>
                 <w:rStyle w:val="Enlacedelndice"/>
                 <w:rFonts w:cs="Arial" w:ascii="Arial" w:hAnsi="Arial"/>
+                <w:vanish w:val="false"/>
                 <w:lang w:val="es-ES_tradnl"/>
               </w:rPr>
               <w:t>1.1</w:t>
@@ -2630,7 +2634,7 @@
             <w:r>
               <w:rPr>
                 <w:rStyle w:val="Enlacedelndice"/>
-                <w:rFonts w:eastAsia="" w:cs="Arial" w:cstheme="minorBidi" w:eastAsiaTheme="minorEastAsia"/>
+                <w:rFonts w:eastAsia="" w:cs="" w:cstheme="minorBidi" w:eastAsiaTheme="minorEastAsia"/>
                 <w:b w:val="false"/>
                 <w:bCs w:val="false"/>
                 <w:kern w:val="2"/>
@@ -2691,7 +2695,7 @@
               <w:tab w:val="right" w:pos="9623" w:leader="dot"/>
             </w:tabs>
             <w:rPr>
-              <w:rFonts w:eastAsia="" w:cs="Arial" w:cstheme="minorBidi" w:eastAsiaTheme="minorEastAsia"/>
+              <w:rFonts w:eastAsia="" w:cs="" w:cstheme="minorBidi" w:eastAsiaTheme="minorEastAsia"/>
               <w:b w:val="false"/>
               <w:bCs w:val="false"/>
               <w:kern w:val="2"/>
@@ -2706,6 +2710,7 @@
                 <w:webHidden/>
                 <w:rStyle w:val="Enlacedelndice"/>
                 <w:rFonts w:cs="Arial" w:ascii="Arial" w:hAnsi="Arial"/>
+                <w:vanish w:val="false"/>
                 <w:lang w:val="es-ES_tradnl"/>
               </w:rPr>
               <w:t>1.2</w:t>
@@ -2713,7 +2718,7 @@
             <w:r>
               <w:rPr>
                 <w:rStyle w:val="Enlacedelndice"/>
-                <w:rFonts w:eastAsia="" w:cs="Arial" w:cstheme="minorBidi" w:eastAsiaTheme="minorEastAsia"/>
+                <w:rFonts w:eastAsia="" w:cs="" w:cstheme="minorBidi" w:eastAsiaTheme="minorEastAsia"/>
                 <w:b w:val="false"/>
                 <w:bCs w:val="false"/>
                 <w:kern w:val="2"/>
@@ -2774,7 +2779,7 @@
               <w:tab w:val="right" w:pos="9623" w:leader="dot"/>
             </w:tabs>
             <w:rPr>
-              <w:rFonts w:eastAsia="" w:cs="Arial" w:cstheme="minorBidi" w:eastAsiaTheme="minorEastAsia"/>
+              <w:rFonts w:eastAsia="" w:cs="" w:cstheme="minorBidi" w:eastAsiaTheme="minorEastAsia"/>
               <w:b w:val="false"/>
               <w:bCs w:val="false"/>
               <w:kern w:val="2"/>
@@ -2789,6 +2794,7 @@
                 <w:webHidden/>
                 <w:rStyle w:val="Enlacedelndice"/>
                 <w:rFonts w:cs="Arial" w:ascii="Arial" w:hAnsi="Arial"/>
+                <w:vanish w:val="false"/>
                 <w:lang w:val="es-ES_tradnl"/>
               </w:rPr>
               <w:t>1.3</w:t>
@@ -2796,7 +2802,7 @@
             <w:r>
               <w:rPr>
                 <w:rStyle w:val="Enlacedelndice"/>
-                <w:rFonts w:eastAsia="" w:cs="Arial" w:cstheme="minorBidi" w:eastAsiaTheme="minorEastAsia"/>
+                <w:rFonts w:eastAsia="" w:cs="" w:cstheme="minorBidi" w:eastAsiaTheme="minorEastAsia"/>
                 <w:b w:val="false"/>
                 <w:bCs w:val="false"/>
                 <w:kern w:val="2"/>
@@ -2852,7 +2858,7 @@
           <w:pPr>
             <w:pStyle w:val="TOC1"/>
             <w:rPr>
-              <w:rFonts w:ascii="Calibri" w:hAnsi="Calibri" w:eastAsia="" w:cs="Arial" w:asciiTheme="minorHAnsi" w:cstheme="minorBidi" w:eastAsiaTheme="minorEastAsia" w:hAnsiTheme="minorHAnsi"/>
+              <w:rFonts w:ascii="Calibri" w:hAnsi="Calibri" w:eastAsia="" w:cs="" w:asciiTheme="minorHAnsi" w:cstheme="minorBidi" w:eastAsiaTheme="minorEastAsia" w:hAnsiTheme="minorHAnsi"/>
               <w:b w:val="false"/>
               <w:bCs w:val="false"/>
               <w:iCs w:val="false"/>
@@ -2871,13 +2877,14 @@
               <w:rPr>
                 <w:webHidden/>
                 <w:rStyle w:val="Enlacedelndice"/>
+                <w:vanish w:val="false"/>
               </w:rPr>
               <w:t>2</w:t>
             </w:r>
             <w:r>
               <w:rPr>
                 <w:rStyle w:val="Enlacedelndice"/>
-                <w:rFonts w:eastAsia="" w:cs="Arial" w:ascii="Calibri" w:hAnsi="Calibri" w:asciiTheme="minorHAnsi" w:cstheme="minorBidi" w:eastAsiaTheme="minorEastAsia" w:hAnsiTheme="minorHAnsi"/>
+                <w:rFonts w:eastAsia="" w:cs="" w:ascii="Calibri" w:hAnsi="Calibri" w:asciiTheme="minorHAnsi" w:cstheme="minorBidi" w:eastAsiaTheme="minorEastAsia" w:hAnsiTheme="minorHAnsi"/>
                 <w:b w:val="false"/>
                 <w:bCs w:val="false"/>
                 <w:iCs w:val="false"/>
@@ -2942,7 +2949,7 @@
               <w:tab w:val="right" w:pos="9623" w:leader="dot"/>
             </w:tabs>
             <w:rPr>
-              <w:rFonts w:eastAsia="" w:cs="Arial" w:cstheme="minorBidi" w:eastAsiaTheme="minorEastAsia"/>
+              <w:rFonts w:eastAsia="" w:cs="" w:cstheme="minorBidi" w:eastAsiaTheme="minorEastAsia"/>
               <w:b w:val="false"/>
               <w:bCs w:val="false"/>
               <w:kern w:val="2"/>
@@ -2957,6 +2964,7 @@
                 <w:webHidden/>
                 <w:rStyle w:val="Enlacedelndice"/>
                 <w:rFonts w:cs="Arial" w:ascii="Arial" w:hAnsi="Arial"/>
+                <w:vanish w:val="false"/>
                 <w:lang w:val="es-ES_tradnl"/>
               </w:rPr>
               <w:t>2.1</w:t>
@@ -2964,7 +2972,7 @@
             <w:r>
               <w:rPr>
                 <w:rStyle w:val="Enlacedelndice"/>
-                <w:rFonts w:eastAsia="" w:cs="Arial" w:cstheme="minorBidi" w:eastAsiaTheme="minorEastAsia"/>
+                <w:rFonts w:eastAsia="" w:cs="" w:cstheme="minorBidi" w:eastAsiaTheme="minorEastAsia"/>
                 <w:b w:val="false"/>
                 <w:bCs w:val="false"/>
                 <w:kern w:val="2"/>
@@ -3025,7 +3033,7 @@
               <w:tab w:val="right" w:pos="9623" w:leader="dot"/>
             </w:tabs>
             <w:rPr>
-              <w:rFonts w:eastAsia="" w:cs="Arial" w:cstheme="minorBidi" w:eastAsiaTheme="minorEastAsia"/>
+              <w:rFonts w:eastAsia="" w:cs="" w:cstheme="minorBidi" w:eastAsiaTheme="minorEastAsia"/>
               <w:b w:val="false"/>
               <w:bCs w:val="false"/>
               <w:kern w:val="2"/>
@@ -3040,6 +3048,7 @@
                 <w:webHidden/>
                 <w:rStyle w:val="Enlacedelndice"/>
                 <w:rFonts w:cs="Arial" w:ascii="Arial" w:hAnsi="Arial"/>
+                <w:vanish w:val="false"/>
                 <w:lang w:val="es-ES_tradnl"/>
               </w:rPr>
               <w:t>2.2</w:t>
@@ -3047,7 +3056,7 @@
             <w:r>
               <w:rPr>
                 <w:rStyle w:val="Enlacedelndice"/>
-                <w:rFonts w:eastAsia="" w:cs="Arial" w:cstheme="minorBidi" w:eastAsiaTheme="minorEastAsia"/>
+                <w:rFonts w:eastAsia="" w:cs="" w:cstheme="minorBidi" w:eastAsiaTheme="minorEastAsia"/>
                 <w:b w:val="false"/>
                 <w:bCs w:val="false"/>
                 <w:kern w:val="2"/>
@@ -3108,7 +3117,7 @@
               <w:tab w:val="right" w:pos="9623" w:leader="dot"/>
             </w:tabs>
             <w:rPr>
-              <w:rFonts w:eastAsia="" w:cs="Arial" w:cstheme="minorBidi" w:eastAsiaTheme="minorEastAsia"/>
+              <w:rFonts w:eastAsia="" w:cs="" w:cstheme="minorBidi" w:eastAsiaTheme="minorEastAsia"/>
               <w:b w:val="false"/>
               <w:bCs w:val="false"/>
               <w:kern w:val="2"/>
@@ -3123,6 +3132,7 @@
                 <w:webHidden/>
                 <w:rStyle w:val="Enlacedelndice"/>
                 <w:rFonts w:cs="Arial" w:ascii="Arial" w:hAnsi="Arial"/>
+                <w:vanish w:val="false"/>
                 <w:lang w:val="es-ES_tradnl"/>
               </w:rPr>
               <w:t>2.3</w:t>
@@ -3130,7 +3140,7 @@
             <w:r>
               <w:rPr>
                 <w:rStyle w:val="Enlacedelndice"/>
-                <w:rFonts w:eastAsia="" w:cs="Arial" w:cstheme="minorBidi" w:eastAsiaTheme="minorEastAsia"/>
+                <w:rFonts w:eastAsia="" w:cs="" w:cstheme="minorBidi" w:eastAsiaTheme="minorEastAsia"/>
                 <w:b w:val="false"/>
                 <w:bCs w:val="false"/>
                 <w:kern w:val="2"/>
@@ -3191,7 +3201,7 @@
               <w:tab w:val="right" w:pos="9623" w:leader="dot"/>
             </w:tabs>
             <w:rPr>
-              <w:rFonts w:eastAsia="" w:cs="Arial" w:cstheme="minorBidi" w:eastAsiaTheme="minorEastAsia"/>
+              <w:rFonts w:eastAsia="" w:cs="" w:cstheme="minorBidi" w:eastAsiaTheme="minorEastAsia"/>
               <w:b w:val="false"/>
               <w:bCs w:val="false"/>
               <w:kern w:val="2"/>
@@ -3206,6 +3216,7 @@
                 <w:webHidden/>
                 <w:rStyle w:val="Enlacedelndice"/>
                 <w:rFonts w:cs="Arial" w:ascii="Arial" w:hAnsi="Arial"/>
+                <w:vanish w:val="false"/>
                 <w:lang w:val="es-ES_tradnl"/>
               </w:rPr>
               <w:t>2.4</w:t>
@@ -3213,7 +3224,7 @@
             <w:r>
               <w:rPr>
                 <w:rStyle w:val="Enlacedelndice"/>
-                <w:rFonts w:eastAsia="" w:cs="Arial" w:cstheme="minorBidi" w:eastAsiaTheme="minorEastAsia"/>
+                <w:rFonts w:eastAsia="" w:cs="" w:cstheme="minorBidi" w:eastAsiaTheme="minorEastAsia"/>
                 <w:b w:val="false"/>
                 <w:bCs w:val="false"/>
                 <w:kern w:val="2"/>
@@ -3269,7 +3280,7 @@
           <w:pPr>
             <w:pStyle w:val="TOC1"/>
             <w:rPr>
-              <w:rFonts w:ascii="Calibri" w:hAnsi="Calibri" w:eastAsia="" w:cs="Arial" w:asciiTheme="minorHAnsi" w:cstheme="minorBidi" w:eastAsiaTheme="minorEastAsia" w:hAnsiTheme="minorHAnsi"/>
+              <w:rFonts w:ascii="Calibri" w:hAnsi="Calibri" w:eastAsia="" w:cs="" w:asciiTheme="minorHAnsi" w:cstheme="minorBidi" w:eastAsiaTheme="minorEastAsia" w:hAnsiTheme="minorHAnsi"/>
               <w:b w:val="false"/>
               <w:bCs w:val="false"/>
               <w:iCs w:val="false"/>
@@ -3288,13 +3299,14 @@
               <w:rPr>
                 <w:webHidden/>
                 <w:rStyle w:val="Enlacedelndice"/>
+                <w:vanish w:val="false"/>
               </w:rPr>
               <w:t>3</w:t>
             </w:r>
             <w:r>
               <w:rPr>
                 <w:rStyle w:val="Enlacedelndice"/>
-                <w:rFonts w:eastAsia="" w:cs="Arial" w:ascii="Calibri" w:hAnsi="Calibri" w:asciiTheme="minorHAnsi" w:cstheme="minorBidi" w:eastAsiaTheme="minorEastAsia" w:hAnsiTheme="minorHAnsi"/>
+                <w:rFonts w:eastAsia="" w:cs="" w:ascii="Calibri" w:hAnsi="Calibri" w:asciiTheme="minorHAnsi" w:cstheme="minorBidi" w:eastAsiaTheme="minorEastAsia" w:hAnsiTheme="minorHAnsi"/>
                 <w:b w:val="false"/>
                 <w:bCs w:val="false"/>
                 <w:iCs w:val="false"/>
@@ -3359,7 +3371,7 @@
               <w:tab w:val="right" w:pos="9623" w:leader="dot"/>
             </w:tabs>
             <w:rPr>
-              <w:rFonts w:eastAsia="" w:cs="Arial" w:cstheme="minorBidi" w:eastAsiaTheme="minorEastAsia"/>
+              <w:rFonts w:eastAsia="" w:cs="" w:cstheme="minorBidi" w:eastAsiaTheme="minorEastAsia"/>
               <w:b w:val="false"/>
               <w:bCs w:val="false"/>
               <w:kern w:val="2"/>
@@ -3374,6 +3386,7 @@
                 <w:webHidden/>
                 <w:rStyle w:val="Enlacedelndice"/>
                 <w:rFonts w:cs="Arial" w:ascii="Arial" w:hAnsi="Arial"/>
+                <w:vanish w:val="false"/>
                 <w:lang w:val="es-ES_tradnl"/>
               </w:rPr>
               <w:t>3.1</w:t>
@@ -3381,7 +3394,7 @@
             <w:r>
               <w:rPr>
                 <w:rStyle w:val="Enlacedelndice"/>
-                <w:rFonts w:eastAsia="" w:cs="Arial" w:cstheme="minorBidi" w:eastAsiaTheme="minorEastAsia"/>
+                <w:rFonts w:eastAsia="" w:cs="" w:cstheme="minorBidi" w:eastAsiaTheme="minorEastAsia"/>
                 <w:b w:val="false"/>
                 <w:bCs w:val="false"/>
                 <w:kern w:val="2"/>
@@ -3442,7 +3455,7 @@
               <w:tab w:val="right" w:pos="9623" w:leader="dot"/>
             </w:tabs>
             <w:rPr>
-              <w:rFonts w:eastAsia="" w:cs="Arial" w:cstheme="minorBidi" w:eastAsiaTheme="minorEastAsia"/>
+              <w:rFonts w:eastAsia="" w:cs="" w:cstheme="minorBidi" w:eastAsiaTheme="minorEastAsia"/>
               <w:b w:val="false"/>
               <w:bCs w:val="false"/>
               <w:kern w:val="2"/>
@@ -3457,6 +3470,7 @@
                 <w:webHidden/>
                 <w:rStyle w:val="Enlacedelndice"/>
                 <w:rFonts w:cs="Arial" w:ascii="Arial" w:hAnsi="Arial"/>
+                <w:vanish w:val="false"/>
                 <w:lang w:val="es-ES_tradnl"/>
               </w:rPr>
               <w:t>3.2</w:t>
@@ -3464,7 +3478,7 @@
             <w:r>
               <w:rPr>
                 <w:rStyle w:val="Enlacedelndice"/>
-                <w:rFonts w:eastAsia="" w:cs="Arial" w:cstheme="minorBidi" w:eastAsiaTheme="minorEastAsia"/>
+                <w:rFonts w:eastAsia="" w:cs="" w:cstheme="minorBidi" w:eastAsiaTheme="minorEastAsia"/>
                 <w:b w:val="false"/>
                 <w:bCs w:val="false"/>
                 <w:kern w:val="2"/>
@@ -3524,7 +3538,7 @@
               <w:tab w:val="right" w:pos="9623" w:leader="dot"/>
             </w:tabs>
             <w:rPr>
-              <w:rFonts w:eastAsia="" w:cs="Arial" w:cstheme="minorBidi" w:eastAsiaTheme="minorEastAsia"/>
+              <w:rFonts w:eastAsia="" w:cs="" w:cstheme="minorBidi" w:eastAsiaTheme="minorEastAsia"/>
               <w:b w:val="false"/>
               <w:bCs w:val="false"/>
               <w:kern w:val="2"/>
@@ -3539,6 +3553,7 @@
                 <w:webHidden/>
                 <w:rStyle w:val="Enlacedelndice"/>
                 <w:rFonts w:cs="Arial" w:ascii="Arial" w:hAnsi="Arial"/>
+                <w:vanish w:val="false"/>
                 <w:lang w:val="es-ES_tradnl"/>
               </w:rPr>
               <w:t>3.3</w:t>
@@ -3546,7 +3561,7 @@
             <w:r>
               <w:rPr>
                 <w:rStyle w:val="Enlacedelndice"/>
-                <w:rFonts w:eastAsia="" w:cs="Arial" w:cstheme="minorBidi" w:eastAsiaTheme="minorEastAsia"/>
+                <w:rFonts w:eastAsia="" w:cs="" w:cstheme="minorBidi" w:eastAsiaTheme="minorEastAsia"/>
                 <w:b w:val="false"/>
                 <w:bCs w:val="false"/>
                 <w:kern w:val="2"/>
@@ -3607,7 +3622,7 @@
               <w:tab w:val="right" w:pos="9623" w:leader="dot"/>
             </w:tabs>
             <w:rPr>
-              <w:rFonts w:eastAsia="" w:cs="Arial" w:cstheme="minorBidi" w:eastAsiaTheme="minorEastAsia"/>
+              <w:rFonts w:eastAsia="" w:cs="" w:cstheme="minorBidi" w:eastAsiaTheme="minorEastAsia"/>
               <w:b w:val="false"/>
               <w:bCs w:val="false"/>
               <w:kern w:val="2"/>
@@ -3622,6 +3637,7 @@
                 <w:webHidden/>
                 <w:rStyle w:val="Enlacedelndice"/>
                 <w:rFonts w:cs="Arial" w:ascii="Arial" w:hAnsi="Arial"/>
+                <w:vanish w:val="false"/>
                 <w:lang w:val="es-ES_tradnl"/>
               </w:rPr>
               <w:t>3.4</w:t>
@@ -3629,7 +3645,7 @@
             <w:r>
               <w:rPr>
                 <w:rStyle w:val="Enlacedelndice"/>
-                <w:rFonts w:eastAsia="" w:cs="Arial" w:cstheme="minorBidi" w:eastAsiaTheme="minorEastAsia"/>
+                <w:rFonts w:eastAsia="" w:cs="" w:cstheme="minorBidi" w:eastAsiaTheme="minorEastAsia"/>
                 <w:b w:val="false"/>
                 <w:bCs w:val="false"/>
                 <w:kern w:val="2"/>
@@ -3685,7 +3701,7 @@
           <w:pPr>
             <w:pStyle w:val="TOC1"/>
             <w:rPr>
-              <w:rFonts w:ascii="Calibri" w:hAnsi="Calibri" w:eastAsia="" w:cs="Arial" w:asciiTheme="minorHAnsi" w:cstheme="minorBidi" w:eastAsiaTheme="minorEastAsia" w:hAnsiTheme="minorHAnsi"/>
+              <w:rFonts w:ascii="Calibri" w:hAnsi="Calibri" w:eastAsia="" w:cs="" w:asciiTheme="minorHAnsi" w:cstheme="minorBidi" w:eastAsiaTheme="minorEastAsia" w:hAnsiTheme="minorHAnsi"/>
               <w:b w:val="false"/>
               <w:bCs w:val="false"/>
               <w:iCs w:val="false"/>
@@ -3704,13 +3720,14 @@
               <w:rPr>
                 <w:webHidden/>
                 <w:rStyle w:val="Enlacedelndice"/>
+                <w:vanish w:val="false"/>
               </w:rPr>
               <w:t>4</w:t>
             </w:r>
             <w:r>
               <w:rPr>
                 <w:rStyle w:val="Enlacedelndice"/>
-                <w:rFonts w:eastAsia="" w:cs="Arial" w:ascii="Calibri" w:hAnsi="Calibri" w:asciiTheme="minorHAnsi" w:cstheme="minorBidi" w:eastAsiaTheme="minorEastAsia" w:hAnsiTheme="minorHAnsi"/>
+                <w:rFonts w:eastAsia="" w:cs="" w:ascii="Calibri" w:hAnsi="Calibri" w:asciiTheme="minorHAnsi" w:cstheme="minorBidi" w:eastAsiaTheme="minorEastAsia" w:hAnsiTheme="minorHAnsi"/>
                 <w:b w:val="false"/>
                 <w:bCs w:val="false"/>
                 <w:iCs w:val="false"/>
@@ -3775,7 +3792,7 @@
               <w:tab w:val="right" w:pos="9623" w:leader="dot"/>
             </w:tabs>
             <w:rPr>
-              <w:rFonts w:eastAsia="" w:cs="Arial" w:cstheme="minorBidi" w:eastAsiaTheme="minorEastAsia"/>
+              <w:rFonts w:eastAsia="" w:cs="" w:cstheme="minorBidi" w:eastAsiaTheme="minorEastAsia"/>
               <w:b w:val="false"/>
               <w:bCs w:val="false"/>
               <w:kern w:val="2"/>
@@ -3790,6 +3807,7 @@
                 <w:webHidden/>
                 <w:rStyle w:val="Enlacedelndice"/>
                 <w:rFonts w:cs="Arial" w:ascii="Arial" w:hAnsi="Arial"/>
+                <w:vanish w:val="false"/>
                 <w:lang w:val="es-ES_tradnl"/>
               </w:rPr>
               <w:t>4.1</w:t>
@@ -3797,7 +3815,7 @@
             <w:r>
               <w:rPr>
                 <w:rStyle w:val="Enlacedelndice"/>
-                <w:rFonts w:eastAsia="" w:cs="Arial" w:cstheme="minorBidi" w:eastAsiaTheme="minorEastAsia"/>
+                <w:rFonts w:eastAsia="" w:cs="" w:cstheme="minorBidi" w:eastAsiaTheme="minorEastAsia"/>
                 <w:b w:val="false"/>
                 <w:bCs w:val="false"/>
                 <w:kern w:val="2"/>
@@ -3853,7 +3871,7 @@
           <w:pPr>
             <w:pStyle w:val="TOC1"/>
             <w:rPr>
-              <w:rFonts w:ascii="Calibri" w:hAnsi="Calibri" w:eastAsia="" w:cs="Arial" w:asciiTheme="minorHAnsi" w:cstheme="minorBidi" w:eastAsiaTheme="minorEastAsia" w:hAnsiTheme="minorHAnsi"/>
+              <w:rFonts w:ascii="Calibri" w:hAnsi="Calibri" w:eastAsia="" w:cs="" w:asciiTheme="minorHAnsi" w:cstheme="minorBidi" w:eastAsiaTheme="minorEastAsia" w:hAnsiTheme="minorHAnsi"/>
               <w:b w:val="false"/>
               <w:bCs w:val="false"/>
               <w:iCs w:val="false"/>
@@ -3872,13 +3890,14 @@
               <w:rPr>
                 <w:webHidden/>
                 <w:rStyle w:val="Enlacedelndice"/>
+                <w:vanish w:val="false"/>
               </w:rPr>
               <w:t>5</w:t>
             </w:r>
             <w:r>
               <w:rPr>
                 <w:rStyle w:val="Enlacedelndice"/>
-                <w:rFonts w:eastAsia="" w:cs="Arial" w:ascii="Calibri" w:hAnsi="Calibri" w:asciiTheme="minorHAnsi" w:cstheme="minorBidi" w:eastAsiaTheme="minorEastAsia" w:hAnsiTheme="minorHAnsi"/>
+                <w:rFonts w:eastAsia="" w:cs="" w:ascii="Calibri" w:hAnsi="Calibri" w:asciiTheme="minorHAnsi" w:cstheme="minorBidi" w:eastAsiaTheme="minorEastAsia" w:hAnsiTheme="minorHAnsi"/>
                 <w:b w:val="false"/>
                 <w:bCs w:val="false"/>
                 <w:iCs w:val="false"/>
@@ -3943,7 +3962,7 @@
               <w:tab w:val="right" w:pos="9623" w:leader="dot"/>
             </w:tabs>
             <w:rPr>
-              <w:rFonts w:eastAsia="" w:cs="Arial" w:cstheme="minorBidi" w:eastAsiaTheme="minorEastAsia"/>
+              <w:rFonts w:eastAsia="" w:cs="" w:cstheme="minorBidi" w:eastAsiaTheme="minorEastAsia"/>
               <w:b w:val="false"/>
               <w:bCs w:val="false"/>
               <w:kern w:val="2"/>
@@ -3958,6 +3977,7 @@
                 <w:webHidden/>
                 <w:rStyle w:val="Enlacedelndice"/>
                 <w:rFonts w:cs="Arial" w:ascii="Arial" w:hAnsi="Arial"/>
+                <w:vanish w:val="false"/>
                 <w:lang w:val="es-ES_tradnl"/>
               </w:rPr>
               <w:t>5.1</w:t>
@@ -3965,7 +3985,7 @@
             <w:r>
               <w:rPr>
                 <w:rStyle w:val="Enlacedelndice"/>
-                <w:rFonts w:eastAsia="" w:cs="Arial" w:cstheme="minorBidi" w:eastAsiaTheme="minorEastAsia"/>
+                <w:rFonts w:eastAsia="" w:cs="" w:cstheme="minorBidi" w:eastAsiaTheme="minorEastAsia"/>
                 <w:b w:val="false"/>
                 <w:bCs w:val="false"/>
                 <w:kern w:val="2"/>
@@ -4021,7 +4041,7 @@
           <w:pPr>
             <w:pStyle w:val="TOC1"/>
             <w:rPr>
-              <w:rFonts w:ascii="Calibri" w:hAnsi="Calibri" w:eastAsia="" w:cs="Arial" w:asciiTheme="minorHAnsi" w:cstheme="minorBidi" w:eastAsiaTheme="minorEastAsia" w:hAnsiTheme="minorHAnsi"/>
+              <w:rFonts w:ascii="Calibri" w:hAnsi="Calibri" w:eastAsia="" w:cs="" w:asciiTheme="minorHAnsi" w:cstheme="minorBidi" w:eastAsiaTheme="minorEastAsia" w:hAnsiTheme="minorHAnsi"/>
               <w:b w:val="false"/>
               <w:bCs w:val="false"/>
               <w:iCs w:val="false"/>
@@ -4040,13 +4060,14 @@
               <w:rPr>
                 <w:webHidden/>
                 <w:rStyle w:val="Enlacedelndice"/>
+                <w:vanish w:val="false"/>
               </w:rPr>
               <w:t>6</w:t>
             </w:r>
             <w:r>
               <w:rPr>
                 <w:rStyle w:val="Enlacedelndice"/>
-                <w:rFonts w:eastAsia="" w:cs="Arial" w:ascii="Calibri" w:hAnsi="Calibri" w:asciiTheme="minorHAnsi" w:cstheme="minorBidi" w:eastAsiaTheme="minorEastAsia" w:hAnsiTheme="minorHAnsi"/>
+                <w:rFonts w:eastAsia="" w:cs="" w:ascii="Calibri" w:hAnsi="Calibri" w:asciiTheme="minorHAnsi" w:cstheme="minorBidi" w:eastAsiaTheme="minorEastAsia" w:hAnsiTheme="minorHAnsi"/>
                 <w:b w:val="false"/>
                 <w:bCs w:val="false"/>
                 <w:iCs w:val="false"/>
@@ -4111,7 +4132,7 @@
               <w:tab w:val="right" w:pos="9623" w:leader="dot"/>
             </w:tabs>
             <w:rPr>
-              <w:rFonts w:eastAsia="" w:cs="Arial" w:cstheme="minorBidi" w:eastAsiaTheme="minorEastAsia"/>
+              <w:rFonts w:eastAsia="" w:cs="" w:cstheme="minorBidi" w:eastAsiaTheme="minorEastAsia"/>
               <w:b w:val="false"/>
               <w:bCs w:val="false"/>
               <w:kern w:val="2"/>
@@ -4126,6 +4147,7 @@
                 <w:webHidden/>
                 <w:rStyle w:val="Enlacedelndice"/>
                 <w:rFonts w:cs="Arial" w:ascii="Arial" w:hAnsi="Arial"/>
+                <w:vanish w:val="false"/>
                 <w:lang w:val="es-ES_tradnl"/>
               </w:rPr>
               <w:t>6.1</w:t>
@@ -4133,7 +4155,7 @@
             <w:r>
               <w:rPr>
                 <w:rStyle w:val="Enlacedelndice"/>
-                <w:rFonts w:eastAsia="" w:cs="Arial" w:cstheme="minorBidi" w:eastAsiaTheme="minorEastAsia"/>
+                <w:rFonts w:eastAsia="" w:cs="" w:cstheme="minorBidi" w:eastAsiaTheme="minorEastAsia"/>
                 <w:b w:val="false"/>
                 <w:bCs w:val="false"/>
                 <w:kern w:val="2"/>
@@ -4194,7 +4216,7 @@
               <w:tab w:val="right" w:pos="9623" w:leader="dot"/>
             </w:tabs>
             <w:rPr>
-              <w:rFonts w:eastAsia="" w:cs="Arial" w:cstheme="minorBidi" w:eastAsiaTheme="minorEastAsia"/>
+              <w:rFonts w:eastAsia="" w:cs="" w:cstheme="minorBidi" w:eastAsiaTheme="minorEastAsia"/>
               <w:b w:val="false"/>
               <w:bCs w:val="false"/>
               <w:kern w:val="2"/>
@@ -4209,6 +4231,7 @@
                 <w:webHidden/>
                 <w:rStyle w:val="Enlacedelndice"/>
                 <w:rFonts w:cs="Arial" w:ascii="Arial" w:hAnsi="Arial"/>
+                <w:vanish w:val="false"/>
                 <w:lang w:val="es-ES_tradnl"/>
               </w:rPr>
               <w:t>6.2</w:t>
@@ -4216,7 +4239,7 @@
             <w:r>
               <w:rPr>
                 <w:rStyle w:val="Enlacedelndice"/>
-                <w:rFonts w:eastAsia="" w:cs="Arial" w:cstheme="minorBidi" w:eastAsiaTheme="minorEastAsia"/>
+                <w:rFonts w:eastAsia="" w:cs="" w:cstheme="minorBidi" w:eastAsiaTheme="minorEastAsia"/>
                 <w:b w:val="false"/>
                 <w:bCs w:val="false"/>
                 <w:kern w:val="2"/>
@@ -4272,7 +4295,7 @@
           <w:pPr>
             <w:pStyle w:val="TOC1"/>
             <w:rPr>
-              <w:rFonts w:ascii="Calibri" w:hAnsi="Calibri" w:eastAsia="" w:cs="Arial" w:asciiTheme="minorHAnsi" w:cstheme="minorBidi" w:eastAsiaTheme="minorEastAsia" w:hAnsiTheme="minorHAnsi"/>
+              <w:rFonts w:ascii="Calibri" w:hAnsi="Calibri" w:eastAsia="" w:cs="" w:asciiTheme="minorHAnsi" w:cstheme="minorBidi" w:eastAsiaTheme="minorEastAsia" w:hAnsiTheme="minorHAnsi"/>
               <w:b w:val="false"/>
               <w:bCs w:val="false"/>
               <w:iCs w:val="false"/>
@@ -4291,13 +4314,14 @@
               <w:rPr>
                 <w:webHidden/>
                 <w:rStyle w:val="Enlacedelndice"/>
+                <w:vanish w:val="false"/>
               </w:rPr>
               <w:t>7</w:t>
             </w:r>
             <w:r>
               <w:rPr>
                 <w:rStyle w:val="Enlacedelndice"/>
-                <w:rFonts w:eastAsia="" w:cs="Arial" w:ascii="Calibri" w:hAnsi="Calibri" w:asciiTheme="minorHAnsi" w:cstheme="minorBidi" w:eastAsiaTheme="minorEastAsia" w:hAnsiTheme="minorHAnsi"/>
+                <w:rFonts w:eastAsia="" w:cs="" w:ascii="Calibri" w:hAnsi="Calibri" w:asciiTheme="minorHAnsi" w:cstheme="minorBidi" w:eastAsiaTheme="minorEastAsia" w:hAnsiTheme="minorHAnsi"/>
                 <w:b w:val="false"/>
                 <w:bCs w:val="false"/>
                 <w:iCs w:val="false"/>
@@ -4362,7 +4386,7 @@
               <w:tab w:val="right" w:pos="9623" w:leader="dot"/>
             </w:tabs>
             <w:rPr>
-              <w:rFonts w:eastAsia="" w:cs="Arial" w:cstheme="minorBidi" w:eastAsiaTheme="minorEastAsia"/>
+              <w:rFonts w:eastAsia="" w:cs="" w:cstheme="minorBidi" w:eastAsiaTheme="minorEastAsia"/>
               <w:b w:val="false"/>
               <w:bCs w:val="false"/>
               <w:kern w:val="2"/>
@@ -4377,6 +4401,7 @@
                 <w:webHidden/>
                 <w:rStyle w:val="Enlacedelndice"/>
                 <w:rFonts w:cs="Arial" w:ascii="Arial" w:hAnsi="Arial"/>
+                <w:vanish w:val="false"/>
                 <w:lang w:val="es-ES_tradnl"/>
               </w:rPr>
               <w:t>7.1</w:t>
@@ -4384,7 +4409,7 @@
             <w:r>
               <w:rPr>
                 <w:rStyle w:val="Enlacedelndice"/>
-                <w:rFonts w:eastAsia="" w:cs="Arial" w:cstheme="minorBidi" w:eastAsiaTheme="minorEastAsia"/>
+                <w:rFonts w:eastAsia="" w:cs="" w:cstheme="minorBidi" w:eastAsiaTheme="minorEastAsia"/>
                 <w:b w:val="false"/>
                 <w:bCs w:val="false"/>
                 <w:kern w:val="2"/>
@@ -4445,7 +4470,7 @@
               <w:tab w:val="right" w:pos="9623" w:leader="dot"/>
             </w:tabs>
             <w:rPr>
-              <w:rFonts w:eastAsia="" w:cs="Arial" w:cstheme="minorBidi" w:eastAsiaTheme="minorEastAsia"/>
+              <w:rFonts w:eastAsia="" w:cs="" w:cstheme="minorBidi" w:eastAsiaTheme="minorEastAsia"/>
               <w:b w:val="false"/>
               <w:bCs w:val="false"/>
               <w:kern w:val="2"/>
@@ -4460,6 +4485,7 @@
                 <w:webHidden/>
                 <w:rStyle w:val="Enlacedelndice"/>
                 <w:rFonts w:cs="Arial" w:ascii="Arial" w:hAnsi="Arial"/>
+                <w:vanish w:val="false"/>
                 <w:lang w:val="es-ES_tradnl"/>
               </w:rPr>
               <w:t>7.2</w:t>
@@ -4467,7 +4493,7 @@
             <w:r>
               <w:rPr>
                 <w:rStyle w:val="Enlacedelndice"/>
-                <w:rFonts w:eastAsia="" w:cs="Arial" w:cstheme="minorBidi" w:eastAsiaTheme="minorEastAsia"/>
+                <w:rFonts w:eastAsia="" w:cs="" w:cstheme="minorBidi" w:eastAsiaTheme="minorEastAsia"/>
                 <w:b w:val="false"/>
                 <w:bCs w:val="false"/>
                 <w:kern w:val="2"/>
@@ -4528,7 +4554,7 @@
               <w:tab w:val="right" w:pos="9623" w:leader="dot"/>
             </w:tabs>
             <w:rPr>
-              <w:rFonts w:eastAsia="" w:cs="Arial" w:cstheme="minorBidi" w:eastAsiaTheme="minorEastAsia"/>
+              <w:rFonts w:eastAsia="" w:cs="" w:cstheme="minorBidi" w:eastAsiaTheme="minorEastAsia"/>
               <w:b w:val="false"/>
               <w:bCs w:val="false"/>
               <w:kern w:val="2"/>
@@ -4543,6 +4569,7 @@
                 <w:webHidden/>
                 <w:rStyle w:val="Enlacedelndice"/>
                 <w:rFonts w:cs="Arial" w:ascii="Arial" w:hAnsi="Arial"/>
+                <w:vanish w:val="false"/>
                 <w:lang w:val="es-ES_tradnl"/>
               </w:rPr>
               <w:t>7.3</w:t>
@@ -4550,7 +4577,7 @@
             <w:r>
               <w:rPr>
                 <w:rStyle w:val="Enlacedelndice"/>
-                <w:rFonts w:eastAsia="" w:cs="Arial" w:cstheme="minorBidi" w:eastAsiaTheme="minorEastAsia"/>
+                <w:rFonts w:eastAsia="" w:cs="" w:cstheme="minorBidi" w:eastAsiaTheme="minorEastAsia"/>
                 <w:b w:val="false"/>
                 <w:bCs w:val="false"/>
                 <w:kern w:val="2"/>
@@ -4606,7 +4633,7 @@
           <w:pPr>
             <w:pStyle w:val="TOC1"/>
             <w:rPr>
-              <w:rFonts w:ascii="Calibri" w:hAnsi="Calibri" w:eastAsia="" w:cs="Arial" w:asciiTheme="minorHAnsi" w:cstheme="minorBidi" w:eastAsiaTheme="minorEastAsia" w:hAnsiTheme="minorHAnsi"/>
+              <w:rFonts w:ascii="Calibri" w:hAnsi="Calibri" w:eastAsia="" w:cs="" w:asciiTheme="minorHAnsi" w:cstheme="minorBidi" w:eastAsiaTheme="minorEastAsia" w:hAnsiTheme="minorHAnsi"/>
               <w:b w:val="false"/>
               <w:bCs w:val="false"/>
               <w:iCs w:val="false"/>
@@ -4625,13 +4652,14 @@
               <w:rPr>
                 <w:webHidden/>
                 <w:rStyle w:val="Enlacedelndice"/>
+                <w:vanish w:val="false"/>
               </w:rPr>
               <w:t>8</w:t>
             </w:r>
             <w:r>
               <w:rPr>
                 <w:rStyle w:val="Enlacedelndice"/>
-                <w:rFonts w:eastAsia="" w:cs="Arial" w:ascii="Calibri" w:hAnsi="Calibri" w:asciiTheme="minorHAnsi" w:cstheme="minorBidi" w:eastAsiaTheme="minorEastAsia" w:hAnsiTheme="minorHAnsi"/>
+                <w:rFonts w:eastAsia="" w:cs="" w:ascii="Calibri" w:hAnsi="Calibri" w:asciiTheme="minorHAnsi" w:cstheme="minorBidi" w:eastAsiaTheme="minorEastAsia" w:hAnsiTheme="minorHAnsi"/>
                 <w:b w:val="false"/>
                 <w:bCs w:val="false"/>
                 <w:iCs w:val="false"/>
@@ -4696,7 +4724,7 @@
               <w:tab w:val="right" w:pos="9623" w:leader="dot"/>
             </w:tabs>
             <w:rPr>
-              <w:rFonts w:eastAsia="" w:cs="Arial" w:cstheme="minorBidi" w:eastAsiaTheme="minorEastAsia"/>
+              <w:rFonts w:eastAsia="" w:cs="" w:cstheme="minorBidi" w:eastAsiaTheme="minorEastAsia"/>
               <w:b w:val="false"/>
               <w:bCs w:val="false"/>
               <w:kern w:val="2"/>
@@ -4711,6 +4739,7 @@
                 <w:webHidden/>
                 <w:rStyle w:val="Enlacedelndice"/>
                 <w:rFonts w:cs="Arial" w:ascii="Arial" w:hAnsi="Arial"/>
+                <w:vanish w:val="false"/>
                 <w:lang w:val="es-ES_tradnl"/>
               </w:rPr>
               <w:t>8.1</w:t>
@@ -4718,7 +4747,7 @@
             <w:r>
               <w:rPr>
                 <w:rStyle w:val="Enlacedelndice"/>
-                <w:rFonts w:eastAsia="" w:cs="Arial" w:cstheme="minorBidi" w:eastAsiaTheme="minorEastAsia"/>
+                <w:rFonts w:eastAsia="" w:cs="" w:cstheme="minorBidi" w:eastAsiaTheme="minorEastAsia"/>
                 <w:b w:val="false"/>
                 <w:bCs w:val="false"/>
                 <w:kern w:val="2"/>
@@ -4820,14 +4849,14 @@
           <w:lang w:val="es-ES_tradnl"/>
         </w:rPr>
       </w:pPr>
-      <w:bookmarkStart w:id="10" w:name="_Hlk41285163"/>
-      <w:bookmarkStart w:id="11" w:name="_Toc158106901"/>
-      <w:bookmarkStart w:id="12" w:name="_Toc330817007"/>
-      <w:bookmarkStart w:id="13" w:name="_Toc330816953"/>
-      <w:bookmarkStart w:id="14" w:name="_Toc330816666"/>
-      <w:bookmarkStart w:id="15" w:name="_Toc330816563"/>
-      <w:bookmarkStart w:id="16" w:name="_Toc330810096"/>
-      <w:bookmarkEnd w:id="10"/>
+      <w:bookmarkStart w:id="10" w:name="_Toc158106901"/>
+      <w:bookmarkStart w:id="11" w:name="_Toc330810096"/>
+      <w:bookmarkStart w:id="12" w:name="_Toc330816563"/>
+      <w:bookmarkStart w:id="13" w:name="_Toc330816666"/>
+      <w:bookmarkStart w:id="14" w:name="_Toc330816953"/>
+      <w:bookmarkStart w:id="15" w:name="_Toc330817007"/>
+      <w:bookmarkStart w:id="16" w:name="_Hlk41285163"/>
+      <w:bookmarkEnd w:id="11"/>
       <w:bookmarkEnd w:id="12"/>
       <w:bookmarkEnd w:id="13"/>
       <w:bookmarkEnd w:id="14"/>
@@ -4842,28 +4871,28 @@
         </w:rPr>
         <w:t>IDENTIFICACIÓN DE LA ACTIVIDAD EVALUABLE</w:t>
       </w:r>
-      <w:bookmarkEnd w:id="11"/>
-    </w:p>
-    <w:p>
-      <w:pPr>
-        <w:pStyle w:val="Normal"/>
-        <w:rPr>
-          <w:szCs w:val="22"/>
-          <w:lang w:val="es-ES_tradnl"/>
-        </w:rPr>
-      </w:pPr>
-      <w:r>
-        <w:rPr>
-          <w:szCs w:val="22"/>
-          <w:lang w:val="es-ES_tradnl"/>
-        </w:rPr>
-      </w:r>
-      <w:bookmarkStart w:id="17" w:name="_Hlk41285163"/>
+      <w:bookmarkEnd w:id="10"/>
+    </w:p>
+    <w:p>
+      <w:pPr>
+        <w:pStyle w:val="Normal"/>
+        <w:rPr>
+          <w:szCs w:val="22"/>
+          <w:lang w:val="es-ES_tradnl"/>
+        </w:rPr>
+      </w:pPr>
+      <w:r>
+        <w:rPr>
+          <w:szCs w:val="22"/>
+          <w:lang w:val="es-ES_tradnl"/>
+        </w:rPr>
+      </w:r>
+      <w:bookmarkStart w:id="17" w:name="_Hlk41285106"/>
       <w:bookmarkStart w:id="18" w:name="_Toc40291074"/>
-      <w:bookmarkStart w:id="19" w:name="_Hlk41285106"/>
-      <w:bookmarkStart w:id="20" w:name="_Hlk41285163"/>
+      <w:bookmarkStart w:id="19" w:name="_Hlk41285163_Copia_1"/>
+      <w:bookmarkStart w:id="20" w:name="_Hlk41285106"/>
       <w:bookmarkStart w:id="21" w:name="_Toc40291074"/>
-      <w:bookmarkStart w:id="22" w:name="_Hlk41285106"/>
+      <w:bookmarkStart w:id="22" w:name="_Hlk41285163_Copia_1"/>
       <w:bookmarkEnd w:id="20"/>
       <w:bookmarkEnd w:id="21"/>
       <w:bookmarkEnd w:id="22"/>
@@ -5555,8 +5584,8 @@
           <w:lang w:val="es-ES_tradnl"/>
         </w:rPr>
       </w:pPr>
-      <w:bookmarkStart w:id="24" w:name="_Toc158106903"/>
-      <w:bookmarkStart w:id="25" w:name="_Toc157066455"/>
+      <w:bookmarkStart w:id="24" w:name="_Toc157066455"/>
+      <w:bookmarkStart w:id="25" w:name="_Toc158106903"/>
       <w:r>
         <w:rPr>
           <w:rFonts w:cs="Arial" w:ascii="Arial" w:hAnsi="Arial"/>
@@ -6915,8 +6944,7 @@
           <w:lang w:val="es-ES_tradnl"/>
         </w:rPr>
       </w:pPr>
-      <w:bookmarkStart w:id="28" w:name="_Toc157066456"/>
-      <w:bookmarkStart w:id="29" w:name="_Toc158106906"/>
+      <w:bookmarkStart w:id="28" w:name="_Toc158106906"/>
       <w:r>
         <w:rPr>
           <w:rFonts w:cs="Arial" w:ascii="Arial" w:hAnsi="Arial"/>
@@ -6927,7 +6955,7 @@
         </w:rPr>
         <w:t>Objetivo del proyecto</w:t>
       </w:r>
-      <w:bookmarkEnd w:id="29"/>
+      <w:bookmarkEnd w:id="28"/>
     </w:p>
     <w:p>
       <w:pPr>
@@ -7017,7 +7045,7 @@
           <w:lang w:val="es-ES_tradnl"/>
         </w:rPr>
       </w:pPr>
-      <w:bookmarkStart w:id="30" w:name="_Toc158106907"/>
+      <w:bookmarkStart w:id="29" w:name="_Toc158106907"/>
       <w:r>
         <w:rPr>
           <w:rFonts w:cs="Arial" w:ascii="Arial" w:hAnsi="Arial"/>
@@ -7028,7 +7056,7 @@
         </w:rPr>
         <w:t>Ámbito general del proyecto</w:t>
       </w:r>
-      <w:bookmarkEnd w:id="30"/>
+      <w:bookmarkEnd w:id="29"/>
     </w:p>
     <w:p>
       <w:pPr>
@@ -7303,7 +7331,7 @@
           <w:lang w:val="es-ES_tradnl"/>
         </w:rPr>
       </w:pPr>
-      <w:bookmarkStart w:id="31" w:name="_Toc158106908"/>
+      <w:bookmarkStart w:id="30" w:name="_Toc158106908"/>
       <w:r>
         <w:rPr>
           <w:rFonts w:cs="Arial" w:ascii="Arial" w:hAnsi="Arial"/>
@@ -7314,7 +7342,7 @@
         </w:rPr>
         <w:t>Ámbito específico de la infraestructura</w:t>
       </w:r>
-      <w:bookmarkEnd w:id="31"/>
+      <w:bookmarkEnd w:id="30"/>
     </w:p>
     <w:p>
       <w:pPr>
@@ -7899,7 +7927,7 @@
           <w:lang w:val="es-ES_tradnl"/>
         </w:rPr>
       </w:pPr>
-      <w:bookmarkStart w:id="32" w:name="_Toc158106909"/>
+      <w:bookmarkStart w:id="31" w:name="_Toc158106909"/>
       <w:r>
         <w:rPr>
           <w:rFonts w:cs="Arial" w:ascii="Arial" w:hAnsi="Arial"/>
@@ -7910,7 +7938,7 @@
         </w:rPr>
         <w:t>Alcance del proyecto</w:t>
       </w:r>
-      <w:bookmarkEnd w:id="32"/>
+      <w:bookmarkEnd w:id="31"/>
     </w:p>
     <w:p>
       <w:pPr>
@@ -8121,8 +8149,8 @@
           <w:lang w:val="es-ES_tradnl"/>
         </w:rPr>
       </w:pPr>
+      <w:bookmarkStart w:id="32" w:name="_Toc158106910"/>
       <w:bookmarkStart w:id="33" w:name="_Toc157066456"/>
-      <w:bookmarkStart w:id="34" w:name="_Toc158106910"/>
       <w:r>
         <w:rPr>
           <w:rFonts w:cs="Calibri" w:cstheme="minorHAnsi"/>
@@ -8132,8 +8160,8 @@
         </w:rPr>
         <w:t>ACTIVIDADES MODULARES NETWORK</w:t>
       </w:r>
+      <w:bookmarkEnd w:id="32"/>
       <w:bookmarkEnd w:id="33"/>
-      <w:bookmarkEnd w:id="34"/>
     </w:p>
     <w:p>
       <w:pPr>
@@ -8186,7 +8214,7 @@
           <w:lang w:val="en-US"/>
         </w:rPr>
       </w:pPr>
-      <w:bookmarkStart w:id="35" w:name="_Toc158106911"/>
+      <w:bookmarkStart w:id="34" w:name="_Toc158106911"/>
       <w:r>
         <w:rPr>
           <w:rFonts w:cs="Arial" w:ascii="Arial" w:hAnsi="Arial"/>
@@ -8197,7 +8225,7 @@
         </w:rPr>
         <w:t>Módulo Network1: Script de Host activos</w:t>
       </w:r>
-      <w:bookmarkEnd w:id="35"/>
+      <w:bookmarkEnd w:id="34"/>
       <w:r>
         <w:rPr>
           <w:rFonts w:cs="Arial" w:ascii="Arial" w:hAnsi="Arial"/>
@@ -9068,7 +9096,7 @@
           <w:szCs w:val="28"/>
         </w:rPr>
       </w:pPr>
-      <w:bookmarkStart w:id="36" w:name="_Toc158106912"/>
+      <w:bookmarkStart w:id="35" w:name="_Toc158106912"/>
       <w:r>
         <w:rPr>
           <w:rFonts w:cs="Arial" w:ascii="Arial" w:hAnsi="Arial"/>
@@ -9078,7 +9106,7 @@
         </w:rPr>
         <w:t>Módulo Network2: Calculadora de direcciones IP en binario</w:t>
       </w:r>
-      <w:bookmarkEnd w:id="36"/>
+      <w:bookmarkEnd w:id="35"/>
       <w:r>
         <w:rPr>
           <w:rFonts w:cs="Arial" w:ascii="Arial" w:hAnsi="Arial"/>
@@ -9315,7 +9343,7 @@
         <w:tab/>
         <w:tab/>
       </w:r>
-      <w:bookmarkStart w:id="37" w:name="__DdeLink__3661_2899801328"/>
+      <w:bookmarkStart w:id="36" w:name="__DdeLink__3661_2899801328"/>
       <w:r>
         <w:rPr>
           <w:bCs/>
@@ -9324,7 +9352,7 @@
         </w:rPr>
         <w:t>255.0.250.255</w:t>
       </w:r>
-      <w:bookmarkEnd w:id="37"/>
+      <w:bookmarkEnd w:id="36"/>
     </w:p>
     <w:p>
       <w:pPr>
@@ -10770,9 +10798,8 @@
           <w:lang w:val="es-ES_tradnl"/>
         </w:rPr>
       </w:pPr>
-      <w:bookmarkStart w:id="38" w:name="_Toc157066457"/>
-      <w:bookmarkStart w:id="39" w:name="_Toc158106913"/>
-      <w:bookmarkStart w:id="40" w:name="_Toc157066459"/>
+      <w:bookmarkStart w:id="37" w:name="_Toc157066459"/>
+      <w:bookmarkStart w:id="38" w:name="_Toc158106913"/>
       <w:r>
         <w:rPr>
           <w:rFonts w:cs="Arial" w:ascii="Arial" w:hAnsi="Arial"/>
@@ -10783,8 +10810,8 @@
         </w:rPr>
         <w:t>Módulo Network3: Sniffer Captura de tráfico de red</w:t>
       </w:r>
-      <w:bookmarkEnd w:id="39"/>
-      <w:bookmarkEnd w:id="40"/>
+      <w:bookmarkEnd w:id="37"/>
+      <w:bookmarkEnd w:id="38"/>
       <w:r>
         <w:rPr>
           <w:rFonts w:cs="Arial" w:ascii="Arial" w:hAnsi="Arial"/>
@@ -11395,8 +11422,8 @@
           <w:lang w:val="es-ES_tradnl"/>
         </w:rPr>
       </w:pPr>
-      <w:bookmarkStart w:id="41" w:name="_Toc157066457"/>
-      <w:bookmarkStart w:id="42" w:name="_Toc158106914"/>
+      <w:bookmarkStart w:id="39" w:name="_Toc158106914"/>
+      <w:bookmarkStart w:id="40" w:name="_Toc157066457"/>
       <w:r>
         <w:rPr>
           <w:rFonts w:cs="Arial" w:ascii="Arial" w:hAnsi="Arial"/>
@@ -11407,8 +11434,8 @@
         </w:rPr>
         <w:t>Módulo Network4: Network Scanner, escaneador de red</w:t>
       </w:r>
-      <w:bookmarkEnd w:id="41"/>
-      <w:bookmarkEnd w:id="42"/>
+      <w:bookmarkEnd w:id="39"/>
+      <w:bookmarkEnd w:id="40"/>
       <w:r>
         <w:rPr>
           <w:rFonts w:cs="Arial" w:ascii="Arial" w:hAnsi="Arial"/>
@@ -13019,7 +13046,7 @@
           <w:lang w:val="es-ES_tradnl"/>
         </w:rPr>
       </w:pPr>
-      <w:bookmarkStart w:id="43" w:name="_Toc158106915"/>
+      <w:bookmarkStart w:id="41" w:name="_Toc158106915"/>
       <w:r>
         <w:rPr>
           <w:rFonts w:cs="Calibri" w:cstheme="minorHAnsi"/>
@@ -13029,7 +13056,7 @@
         </w:rPr>
         <w:t>ACTIVIDADES MODULARES WEB</w:t>
       </w:r>
-      <w:bookmarkEnd w:id="43"/>
+      <w:bookmarkEnd w:id="41"/>
     </w:p>
     <w:p>
       <w:pPr>
@@ -13065,7 +13092,7 @@
           <w:lang w:val="es-ES_tradnl"/>
         </w:rPr>
       </w:pPr>
-      <w:bookmarkStart w:id="44" w:name="_Toc158106916"/>
+      <w:bookmarkStart w:id="42" w:name="_Toc158106916"/>
       <w:r>
         <w:rPr>
           <w:rFonts w:cs="Arial" w:ascii="Arial" w:hAnsi="Arial"/>
@@ -13076,7 +13103,7 @@
         </w:rPr>
         <w:t>Módulo Web1: Interfaz Web</w:t>
       </w:r>
-      <w:bookmarkEnd w:id="44"/>
+      <w:bookmarkEnd w:id="42"/>
       <w:r>
         <w:rPr>
           <w:rFonts w:cs="Arial" w:ascii="Arial" w:hAnsi="Arial"/>
@@ -13740,7 +13767,7 @@
           <w:lang w:val="es-ES_tradnl"/>
         </w:rPr>
       </w:pPr>
-      <w:bookmarkStart w:id="45" w:name="_Toc158106917"/>
+      <w:bookmarkStart w:id="43" w:name="_Toc158106917"/>
       <w:r>
         <w:rPr>
           <w:rFonts w:cs="Calibri" w:cstheme="minorHAnsi"/>
@@ -13750,7 +13777,7 @@
         </w:rPr>
         <w:t>ACTIVIDADES MODULARES SYSTEM</w:t>
       </w:r>
-      <w:bookmarkEnd w:id="45"/>
+      <w:bookmarkEnd w:id="43"/>
     </w:p>
     <w:p>
       <w:pPr>
@@ -13786,8 +13813,8 @@
           <w:lang w:val="en-US"/>
         </w:rPr>
       </w:pPr>
-      <w:bookmarkStart w:id="46" w:name="_Toc158106918"/>
-      <w:bookmarkStart w:id="47" w:name="_Toc157066458"/>
+      <w:bookmarkStart w:id="44" w:name="_Toc157066458"/>
+      <w:bookmarkStart w:id="45" w:name="_Toc158106918"/>
       <w:r>
         <w:rPr>
           <w:rFonts w:cs="Arial" w:ascii="Arial" w:hAnsi="Arial"/>
@@ -13798,8 +13825,8 @@
         </w:rPr>
         <w:t>Módulo System1:Agent, agente local Windows y Linux</w:t>
       </w:r>
-      <w:bookmarkEnd w:id="46"/>
-      <w:bookmarkEnd w:id="47"/>
+      <w:bookmarkEnd w:id="44"/>
+      <w:bookmarkEnd w:id="45"/>
       <w:r>
         <w:rPr>
           <w:rFonts w:cs="Arial" w:ascii="Arial" w:hAnsi="Arial"/>
@@ -19552,7 +19579,7 @@
           <w:lang w:val="es-ES_tradnl"/>
         </w:rPr>
       </w:pPr>
-      <w:bookmarkStart w:id="48" w:name="_Toc158106919"/>
+      <w:bookmarkStart w:id="46" w:name="_Toc158106919"/>
       <w:r>
         <w:rPr>
           <w:rFonts w:cs="Calibri" w:cstheme="minorHAnsi"/>
@@ -19562,7 +19589,7 @@
         </w:rPr>
         <w:t>ACTIVIDADES MODULARES SECURITY</w:t>
       </w:r>
-      <w:bookmarkEnd w:id="48"/>
+      <w:bookmarkEnd w:id="46"/>
     </w:p>
     <w:p>
       <w:pPr>
@@ -19598,8 +19625,8 @@
           <w:lang w:val="es-ES_tradnl"/>
         </w:rPr>
       </w:pPr>
-      <w:bookmarkStart w:id="49" w:name="_Toc158106920"/>
-      <w:bookmarkStart w:id="50" w:name="_Toc157066460"/>
+      <w:bookmarkStart w:id="47" w:name="_Toc157066460"/>
+      <w:bookmarkStart w:id="48" w:name="_Toc158106920"/>
       <w:r>
         <w:rPr>
           <w:rFonts w:cs="Arial" w:ascii="Arial" w:hAnsi="Arial"/>
@@ -19610,8 +19637,8 @@
         </w:rPr>
         <w:t>Módulo Security1: IDS, detección de intrusiones</w:t>
       </w:r>
-      <w:bookmarkEnd w:id="49"/>
-      <w:bookmarkEnd w:id="50"/>
+      <w:bookmarkEnd w:id="47"/>
+      <w:bookmarkEnd w:id="48"/>
       <w:r>
         <w:rPr>
           <w:rFonts w:cs="Arial" w:ascii="Arial" w:hAnsi="Arial"/>
@@ -19625,12 +19652,12 @@
       <w:r>
         <w:rPr>
           <w:rFonts w:cs="Arial" w:ascii="Arial" w:hAnsi="Arial"/>
-          <w:color w:val="FF0000"/>
-          <w:sz w:val="28"/>
-          <w:szCs w:val="28"/>
-          <w:lang w:val="es-ES_tradnl"/>
-        </w:rPr>
-        <w:t>PENDIENTE</w:t>
+          <w:color w:val="00A933"/>
+          <w:sz w:val="28"/>
+          <w:szCs w:val="28"/>
+          <w:lang w:val="es-ES_tradnl"/>
+        </w:rPr>
+        <w:t>TERMINADO</w:t>
       </w:r>
     </w:p>
     <w:p>
@@ -20324,8 +20351,8 @@
           <w:lang w:val="es-ES_tradnl"/>
         </w:rPr>
       </w:pPr>
-      <w:bookmarkStart w:id="51" w:name="_Toc158106921"/>
-      <w:bookmarkStart w:id="52" w:name="_Toc157066461"/>
+      <w:bookmarkStart w:id="49" w:name="_Toc158106921"/>
+      <w:bookmarkStart w:id="50" w:name="_Toc157066461"/>
       <w:r>
         <w:rPr>
           <w:rFonts w:cs="Arial" w:ascii="Arial" w:hAnsi="Arial"/>
@@ -20336,7 +20363,7 @@
         </w:rPr>
         <w:t>Módulo Security2: Vulnerability scanner, análisis de vulnerabilidade</w:t>
       </w:r>
-      <w:bookmarkEnd w:id="52"/>
+      <w:bookmarkEnd w:id="50"/>
       <w:r>
         <w:rPr>
           <w:rFonts w:cs="Arial" w:ascii="Arial" w:hAnsi="Arial"/>
@@ -20347,7 +20374,7 @@
         </w:rPr>
         <w:t>s</w:t>
       </w:r>
-      <w:bookmarkEnd w:id="51"/>
+      <w:bookmarkEnd w:id="49"/>
       <w:r>
         <w:rPr>
           <w:rFonts w:cs="Arial" w:ascii="Arial" w:hAnsi="Arial"/>
@@ -20854,7 +20881,7 @@
           <w:lang w:val="es-ES_tradnl"/>
         </w:rPr>
       </w:pPr>
-      <w:bookmarkStart w:id="53" w:name="_Toc158106922"/>
+      <w:bookmarkStart w:id="51" w:name="_Toc158106922"/>
       <w:r>
         <w:rPr>
           <w:rFonts w:cs="Calibri" w:cstheme="minorHAnsi"/>
@@ -20864,7 +20891,7 @@
         </w:rPr>
         <w:t>ACTIVIDADES MODULARES SOC</w:t>
       </w:r>
-      <w:bookmarkEnd w:id="53"/>
+      <w:bookmarkEnd w:id="51"/>
     </w:p>
     <w:p>
       <w:pPr>
@@ -20898,7 +20925,7 @@
           <w:lang w:val="es-ES_tradnl"/>
         </w:rPr>
       </w:pPr>
-      <w:bookmarkStart w:id="54" w:name="_Toc158106923"/>
+      <w:bookmarkStart w:id="52" w:name="_Toc158106923"/>
       <w:r>
         <w:rPr>
           <w:rFonts w:cs="Arial" w:ascii="Arial" w:hAnsi="Arial"/>
@@ -20909,7 +20936,7 @@
         </w:rPr>
         <w:t>Servicio MSSP-CTI Ciberinteligencia</w:t>
       </w:r>
-      <w:bookmarkEnd w:id="54"/>
+      <w:bookmarkEnd w:id="52"/>
       <w:r>
         <w:rPr>
           <w:rFonts w:cs="Arial" w:ascii="Arial" w:hAnsi="Arial"/>
@@ -21158,7 +21185,7 @@
           <w:lang w:val="es-ES_tradnl"/>
         </w:rPr>
       </w:pPr>
-      <w:bookmarkStart w:id="55" w:name="_Toc158106924"/>
+      <w:bookmarkStart w:id="53" w:name="_Toc158106924"/>
       <w:r>
         <w:rPr>
           <w:rFonts w:cs="Arial" w:ascii="Arial" w:hAnsi="Arial"/>
@@ -21169,7 +21196,7 @@
         </w:rPr>
         <w:t>Servicio MSSP-Detetc Detección de amenazas</w:t>
       </w:r>
-      <w:bookmarkEnd w:id="55"/>
+      <w:bookmarkEnd w:id="53"/>
     </w:p>
     <w:p>
       <w:pPr>
@@ -21558,7 +21585,7 @@
           <w:lang w:val="es-ES_tradnl"/>
         </w:rPr>
       </w:pPr>
-      <w:bookmarkStart w:id="56" w:name="_Toc158106925"/>
+      <w:bookmarkStart w:id="54" w:name="_Toc158106925"/>
       <w:r>
         <w:rPr>
           <w:rFonts w:cs="Arial" w:ascii="Arial" w:hAnsi="Arial"/>
@@ -21569,7 +21596,7 @@
         </w:rPr>
         <w:t>Servicio MSSP-EDR Respuesta a Incidencias</w:t>
       </w:r>
-      <w:bookmarkEnd w:id="56"/>
+      <w:bookmarkEnd w:id="54"/>
     </w:p>
     <w:p>
       <w:pPr>
@@ -21707,11 +21734,11 @@
           <w:lang w:val="es-ES_tradnl"/>
         </w:rPr>
       </w:pPr>
-      <w:bookmarkStart w:id="57" w:name="_Toc40291074"/>
-      <w:bookmarkStart w:id="58" w:name="_Hlk41285106"/>
-      <w:bookmarkStart w:id="59" w:name="_Toc158106926"/>
+      <w:bookmarkStart w:id="55" w:name="_Toc158106926"/>
+      <w:bookmarkStart w:id="56" w:name="_Hlk41285106_Copia_1"/>
+      <w:bookmarkStart w:id="57" w:name="_Toc40291074_Copia_1"/>
+      <w:bookmarkEnd w:id="56"/>
       <w:bookmarkEnd w:id="57"/>
-      <w:bookmarkEnd w:id="58"/>
       <w:r>
         <w:rPr>
           <w:rFonts w:cs="Calibri" w:cstheme="minorHAnsi"/>
@@ -21721,7 +21748,7 @@
         </w:rPr>
         <w:t>ANEXO DE METODOLOGÍAS</w:t>
       </w:r>
-      <w:bookmarkEnd w:id="59"/>
+      <w:bookmarkEnd w:id="55"/>
     </w:p>
     <w:p>
       <w:pPr>
@@ -21740,7 +21767,7 @@
           <w:lang w:val="es-ES_tradnl"/>
         </w:rPr>
       </w:pPr>
-      <w:bookmarkStart w:id="60" w:name="_Toc158106927"/>
+      <w:bookmarkStart w:id="58" w:name="_Toc158106927"/>
       <w:r>
         <w:rPr>
           <w:rFonts w:cs="Arial" w:ascii="Arial" w:hAnsi="Arial"/>
@@ -21751,7 +21778,7 @@
         </w:rPr>
         <w:t>Esquema Nacional de Seguridad</w:t>
       </w:r>
-      <w:bookmarkEnd w:id="60"/>
+      <w:bookmarkEnd w:id="58"/>
     </w:p>
     <w:p>
       <w:pPr>
@@ -21899,14 +21926,7 @@
               </w:rPr>
             </w:pPr>
             <w:r>
-              <w:rPr>
-                <w:rFonts w:eastAsia="Times New Roman" w:cs="Calibri" w:ascii="Calibri" w:hAnsi="Calibri"/>
-                <w:b/>
-                <w:bCs/>
-                <w:color w:val="000000"/>
-                <w:lang w:eastAsia="es-ES"/>
-              </w:rPr>
-              <w:t> </w:t>
+              <w:rPr/>
             </w:r>
           </w:p>
         </w:tc>
@@ -22078,12 +22098,7 @@
               </w:rPr>
             </w:pPr>
             <w:r>
-              <w:rPr>
-                <w:rFonts w:eastAsia="Times New Roman" w:cs="Calibri" w:ascii="Calibri" w:hAnsi="Calibri"/>
-                <w:color w:val="000000"/>
-                <w:lang w:eastAsia="es-ES"/>
-              </w:rPr>
-              <w:t> </w:t>
+              <w:rPr/>
             </w:r>
           </w:p>
         </w:tc>
@@ -22281,12 +22296,7 @@
               </w:rPr>
             </w:pPr>
             <w:r>
-              <w:rPr>
-                <w:rFonts w:eastAsia="Times New Roman" w:cs="Calibri" w:ascii="Calibri" w:hAnsi="Calibri"/>
-                <w:color w:val="000000"/>
-                <w:lang w:eastAsia="es-ES"/>
-              </w:rPr>
-              <w:t> </w:t>
+              <w:rPr/>
             </w:r>
           </w:p>
         </w:tc>
@@ -22310,45 +22320,31 @@
               </w:rPr>
             </w:pPr>
             <w:r>
-              <w:rPr>
-                <w:rFonts w:eastAsia="Times New Roman" w:cs="Calibri" w:ascii="Calibri" w:hAnsi="Calibri"/>
+              <w:rPr/>
+            </w:r>
+          </w:p>
+        </w:tc>
+        <w:tc>
+          <w:tcPr>
+            <w:tcW w:w="1065" w:type="dxa"/>
+            <w:tcBorders/>
+            <w:shd w:color="000000" w:fill="B7DEE8" w:val="clear"/>
+            <w:vAlign w:val="center"/>
+          </w:tcPr>
+          <w:p>
+            <w:pPr>
+              <w:pStyle w:val="Normal"/>
+              <w:jc w:val="center"/>
+              <w:rPr>
+                <w:rFonts w:ascii="Calibri" w:hAnsi="Calibri" w:eastAsia="Times New Roman" w:cs="Calibri"/>
                 <w:b/>
                 <w:bCs/>
                 <w:color w:val="222222"/>
                 <w:lang w:eastAsia="es-ES"/>
               </w:rPr>
-              <w:t> </w:t>
-            </w:r>
-          </w:p>
-        </w:tc>
-        <w:tc>
-          <w:tcPr>
-            <w:tcW w:w="1065" w:type="dxa"/>
-            <w:tcBorders/>
-            <w:shd w:color="000000" w:fill="B7DEE8" w:val="clear"/>
-            <w:vAlign w:val="center"/>
-          </w:tcPr>
-          <w:p>
-            <w:pPr>
-              <w:pStyle w:val="Normal"/>
-              <w:jc w:val="center"/>
-              <w:rPr>
-                <w:rFonts w:ascii="Calibri" w:hAnsi="Calibri" w:eastAsia="Times New Roman" w:cs="Calibri"/>
-                <w:b/>
-                <w:bCs/>
-                <w:color w:val="222222"/>
-                <w:lang w:eastAsia="es-ES"/>
-              </w:rPr>
-            </w:pPr>
-            <w:r>
-              <w:rPr>
-                <w:rFonts w:eastAsia="Times New Roman" w:cs="Calibri" w:ascii="Calibri" w:hAnsi="Calibri"/>
-                <w:b/>
-                <w:bCs/>
-                <w:color w:val="222222"/>
-                <w:lang w:eastAsia="es-ES"/>
-              </w:rPr>
-              <w:t> </w:t>
+            </w:pPr>
+            <w:r>
+              <w:rPr/>
             </w:r>
           </w:p>
         </w:tc>
@@ -22374,14 +22370,7 @@
               </w:rPr>
             </w:pPr>
             <w:r>
-              <w:rPr>
-                <w:rFonts w:eastAsia="Times New Roman" w:cs="Calibri" w:ascii="Calibri" w:hAnsi="Calibri"/>
-                <w:b/>
-                <w:bCs/>
-                <w:color w:val="222222"/>
-                <w:lang w:eastAsia="es-ES"/>
-              </w:rPr>
-              <w:t> </w:t>
+              <w:rPr/>
             </w:r>
           </w:p>
         </w:tc>
@@ -23178,12 +23167,7 @@
               </w:rPr>
             </w:pPr>
             <w:r>
-              <w:rPr>
-                <w:rFonts w:eastAsia="Times New Roman" w:cs="Calibri" w:ascii="Calibri" w:hAnsi="Calibri"/>
-                <w:color w:val="000000"/>
-                <w:lang w:eastAsia="es-ES"/>
-              </w:rPr>
-              <w:t> </w:t>
+              <w:rPr/>
             </w:r>
           </w:p>
         </w:tc>
@@ -23207,45 +23191,31 @@
               </w:rPr>
             </w:pPr>
             <w:r>
-              <w:rPr>
-                <w:rFonts w:eastAsia="Times New Roman" w:cs="Calibri" w:ascii="Calibri" w:hAnsi="Calibri"/>
+              <w:rPr/>
+            </w:r>
+          </w:p>
+        </w:tc>
+        <w:tc>
+          <w:tcPr>
+            <w:tcW w:w="1065" w:type="dxa"/>
+            <w:tcBorders/>
+            <w:shd w:color="000000" w:fill="B7DEE8" w:val="clear"/>
+            <w:vAlign w:val="center"/>
+          </w:tcPr>
+          <w:p>
+            <w:pPr>
+              <w:pStyle w:val="Normal"/>
+              <w:jc w:val="center"/>
+              <w:rPr>
+                <w:rFonts w:ascii="Calibri" w:hAnsi="Calibri" w:eastAsia="Times New Roman" w:cs="Calibri"/>
                 <w:b/>
                 <w:bCs/>
                 <w:color w:val="222222"/>
                 <w:lang w:eastAsia="es-ES"/>
               </w:rPr>
-              <w:t> </w:t>
-            </w:r>
-          </w:p>
-        </w:tc>
-        <w:tc>
-          <w:tcPr>
-            <w:tcW w:w="1065" w:type="dxa"/>
-            <w:tcBorders/>
-            <w:shd w:color="000000" w:fill="B7DEE8" w:val="clear"/>
-            <w:vAlign w:val="center"/>
-          </w:tcPr>
-          <w:p>
-            <w:pPr>
-              <w:pStyle w:val="Normal"/>
-              <w:jc w:val="center"/>
-              <w:rPr>
-                <w:rFonts w:ascii="Calibri" w:hAnsi="Calibri" w:eastAsia="Times New Roman" w:cs="Calibri"/>
-                <w:b/>
-                <w:bCs/>
-                <w:color w:val="222222"/>
-                <w:lang w:eastAsia="es-ES"/>
-              </w:rPr>
-            </w:pPr>
-            <w:r>
-              <w:rPr>
-                <w:rFonts w:eastAsia="Times New Roman" w:cs="Calibri" w:ascii="Calibri" w:hAnsi="Calibri"/>
-                <w:b/>
-                <w:bCs/>
-                <w:color w:val="222222"/>
-                <w:lang w:eastAsia="es-ES"/>
-              </w:rPr>
-              <w:t> </w:t>
+            </w:pPr>
+            <w:r>
+              <w:rPr/>
             </w:r>
           </w:p>
         </w:tc>
@@ -23271,14 +23241,7 @@
               </w:rPr>
             </w:pPr>
             <w:r>
-              <w:rPr>
-                <w:rFonts w:eastAsia="Times New Roman" w:cs="Calibri" w:ascii="Calibri" w:hAnsi="Calibri"/>
-                <w:b/>
-                <w:bCs/>
-                <w:color w:val="222222"/>
-                <w:lang w:eastAsia="es-ES"/>
-              </w:rPr>
-              <w:t> </w:t>
+              <w:rPr/>
             </w:r>
           </w:p>
         </w:tc>
@@ -23363,12 +23326,7 @@
               </w:rPr>
             </w:pPr>
             <w:r>
-              <w:rPr>
-                <w:rFonts w:eastAsia="Times New Roman" w:cs="Calibri" w:ascii="Calibri" w:hAnsi="Calibri"/>
-                <w:color w:val="000000"/>
-                <w:lang w:eastAsia="es-ES"/>
-              </w:rPr>
-              <w:t> </w:t>
+              <w:rPr/>
             </w:r>
           </w:p>
         </w:tc>
@@ -23392,12 +23350,7 @@
               </w:rPr>
             </w:pPr>
             <w:r>
-              <w:rPr>
-                <w:rFonts w:eastAsia="Times New Roman" w:cs="Calibri" w:ascii="Calibri" w:hAnsi="Calibri"/>
-                <w:color w:val="000000"/>
-                <w:lang w:eastAsia="es-ES"/>
-              </w:rPr>
-              <w:t> </w:t>
+              <w:rPr/>
             </w:r>
           </w:p>
         </w:tc>
@@ -23421,12 +23374,7 @@
               </w:rPr>
             </w:pPr>
             <w:r>
-              <w:rPr>
-                <w:rFonts w:eastAsia="Times New Roman" w:cs="Calibri" w:ascii="Calibri" w:hAnsi="Calibri"/>
-                <w:color w:val="000000"/>
-                <w:lang w:eastAsia="es-ES"/>
-              </w:rPr>
-              <w:t> </w:t>
+              <w:rPr/>
             </w:r>
           </w:p>
         </w:tc>
@@ -23451,12 +23399,7 @@
               </w:rPr>
             </w:pPr>
             <w:r>
-              <w:rPr>
-                <w:rFonts w:eastAsia="Times New Roman" w:cs="Calibri" w:ascii="Calibri" w:hAnsi="Calibri"/>
-                <w:color w:val="000000"/>
-                <w:lang w:eastAsia="es-ES"/>
-              </w:rPr>
-              <w:t> </w:t>
+              <w:rPr/>
             </w:r>
           </w:p>
         </w:tc>
@@ -24417,12 +24360,7 @@
               </w:rPr>
             </w:pPr>
             <w:r>
-              <w:rPr>
-                <w:rFonts w:eastAsia="Times New Roman" w:cs="Calibri" w:ascii="Calibri" w:hAnsi="Calibri"/>
-                <w:color w:val="000000"/>
-                <w:lang w:eastAsia="es-ES"/>
-              </w:rPr>
-              <w:t> </w:t>
+              <w:rPr/>
             </w:r>
           </w:p>
         </w:tc>
@@ -24446,45 +24384,31 @@
               </w:rPr>
             </w:pPr>
             <w:r>
-              <w:rPr>
-                <w:rFonts w:eastAsia="Times New Roman" w:cs="Calibri" w:ascii="Calibri" w:hAnsi="Calibri"/>
+              <w:rPr/>
+            </w:r>
+          </w:p>
+        </w:tc>
+        <w:tc>
+          <w:tcPr>
+            <w:tcW w:w="1065" w:type="dxa"/>
+            <w:tcBorders/>
+            <w:shd w:color="000000" w:fill="B7DEE8" w:val="clear"/>
+            <w:vAlign w:val="center"/>
+          </w:tcPr>
+          <w:p>
+            <w:pPr>
+              <w:pStyle w:val="Normal"/>
+              <w:jc w:val="center"/>
+              <w:rPr>
+                <w:rFonts w:ascii="Calibri" w:hAnsi="Calibri" w:eastAsia="Times New Roman" w:cs="Calibri"/>
                 <w:b/>
                 <w:bCs/>
                 <w:color w:val="222222"/>
                 <w:lang w:eastAsia="es-ES"/>
               </w:rPr>
-              <w:t> </w:t>
-            </w:r>
-          </w:p>
-        </w:tc>
-        <w:tc>
-          <w:tcPr>
-            <w:tcW w:w="1065" w:type="dxa"/>
-            <w:tcBorders/>
-            <w:shd w:color="000000" w:fill="B7DEE8" w:val="clear"/>
-            <w:vAlign w:val="center"/>
-          </w:tcPr>
-          <w:p>
-            <w:pPr>
-              <w:pStyle w:val="Normal"/>
-              <w:jc w:val="center"/>
-              <w:rPr>
-                <w:rFonts w:ascii="Calibri" w:hAnsi="Calibri" w:eastAsia="Times New Roman" w:cs="Calibri"/>
-                <w:b/>
-                <w:bCs/>
-                <w:color w:val="222222"/>
-                <w:lang w:eastAsia="es-ES"/>
-              </w:rPr>
-            </w:pPr>
-            <w:r>
-              <w:rPr>
-                <w:rFonts w:eastAsia="Times New Roman" w:cs="Calibri" w:ascii="Calibri" w:hAnsi="Calibri"/>
-                <w:b/>
-                <w:bCs/>
-                <w:color w:val="222222"/>
-                <w:lang w:eastAsia="es-ES"/>
-              </w:rPr>
-              <w:t> </w:t>
+            </w:pPr>
+            <w:r>
+              <w:rPr/>
             </w:r>
           </w:p>
         </w:tc>
@@ -24510,14 +24434,7 @@
               </w:rPr>
             </w:pPr>
             <w:r>
-              <w:rPr>
-                <w:rFonts w:eastAsia="Times New Roman" w:cs="Calibri" w:ascii="Calibri" w:hAnsi="Calibri"/>
-                <w:b/>
-                <w:bCs/>
-                <w:color w:val="222222"/>
-                <w:lang w:eastAsia="es-ES"/>
-              </w:rPr>
-              <w:t> </w:t>
+              <w:rPr/>
             </w:r>
           </w:p>
         </w:tc>
@@ -25649,12 +25566,7 @@
               </w:rPr>
             </w:pPr>
             <w:r>
-              <w:rPr>
-                <w:rFonts w:eastAsia="Times New Roman" w:cs="Calibri" w:ascii="Calibri" w:hAnsi="Calibri"/>
-                <w:color w:val="000000"/>
-                <w:lang w:eastAsia="es-ES"/>
-              </w:rPr>
-              <w:t> </w:t>
+              <w:rPr/>
             </w:r>
           </w:p>
         </w:tc>
@@ -25678,45 +25590,31 @@
               </w:rPr>
             </w:pPr>
             <w:r>
-              <w:rPr>
-                <w:rFonts w:eastAsia="Times New Roman" w:cs="Calibri" w:ascii="Calibri" w:hAnsi="Calibri"/>
+              <w:rPr/>
+            </w:r>
+          </w:p>
+        </w:tc>
+        <w:tc>
+          <w:tcPr>
+            <w:tcW w:w="1065" w:type="dxa"/>
+            <w:tcBorders/>
+            <w:shd w:color="000000" w:fill="B7DEE8" w:val="clear"/>
+            <w:vAlign w:val="center"/>
+          </w:tcPr>
+          <w:p>
+            <w:pPr>
+              <w:pStyle w:val="Normal"/>
+              <w:jc w:val="center"/>
+              <w:rPr>
+                <w:rFonts w:ascii="Calibri" w:hAnsi="Calibri" w:eastAsia="Times New Roman" w:cs="Calibri"/>
                 <w:b/>
                 <w:bCs/>
                 <w:color w:val="222222"/>
                 <w:lang w:eastAsia="es-ES"/>
               </w:rPr>
-              <w:t> </w:t>
-            </w:r>
-          </w:p>
-        </w:tc>
-        <w:tc>
-          <w:tcPr>
-            <w:tcW w:w="1065" w:type="dxa"/>
-            <w:tcBorders/>
-            <w:shd w:color="000000" w:fill="B7DEE8" w:val="clear"/>
-            <w:vAlign w:val="center"/>
-          </w:tcPr>
-          <w:p>
-            <w:pPr>
-              <w:pStyle w:val="Normal"/>
-              <w:jc w:val="center"/>
-              <w:rPr>
-                <w:rFonts w:ascii="Calibri" w:hAnsi="Calibri" w:eastAsia="Times New Roman" w:cs="Calibri"/>
-                <w:b/>
-                <w:bCs/>
-                <w:color w:val="222222"/>
-                <w:lang w:eastAsia="es-ES"/>
-              </w:rPr>
-            </w:pPr>
-            <w:r>
-              <w:rPr>
-                <w:rFonts w:eastAsia="Times New Roman" w:cs="Calibri" w:ascii="Calibri" w:hAnsi="Calibri"/>
-                <w:b/>
-                <w:bCs/>
-                <w:color w:val="222222"/>
-                <w:lang w:eastAsia="es-ES"/>
-              </w:rPr>
-              <w:t> </w:t>
+            </w:pPr>
+            <w:r>
+              <w:rPr/>
             </w:r>
           </w:p>
         </w:tc>
@@ -25742,14 +25640,7 @@
               </w:rPr>
             </w:pPr>
             <w:r>
-              <w:rPr>
-                <w:rFonts w:eastAsia="Times New Roman" w:cs="Calibri" w:ascii="Calibri" w:hAnsi="Calibri"/>
-                <w:b/>
-                <w:bCs/>
-                <w:color w:val="222222"/>
-                <w:lang w:eastAsia="es-ES"/>
-              </w:rPr>
-              <w:t> </w:t>
+              <w:rPr/>
             </w:r>
           </w:p>
         </w:tc>
@@ -27565,12 +27456,7 @@
               </w:rPr>
             </w:pPr>
             <w:r>
-              <w:rPr>
-                <w:rFonts w:eastAsia="Times New Roman" w:cs="Calibri" w:ascii="Calibri" w:hAnsi="Calibri"/>
-                <w:color w:val="000000"/>
-                <w:lang w:eastAsia="es-ES"/>
-              </w:rPr>
-              <w:t> </w:t>
+              <w:rPr/>
             </w:r>
           </w:p>
         </w:tc>
@@ -27594,45 +27480,31 @@
               </w:rPr>
             </w:pPr>
             <w:r>
-              <w:rPr>
-                <w:rFonts w:eastAsia="Times New Roman" w:cs="Calibri" w:ascii="Calibri" w:hAnsi="Calibri"/>
+              <w:rPr/>
+            </w:r>
+          </w:p>
+        </w:tc>
+        <w:tc>
+          <w:tcPr>
+            <w:tcW w:w="1065" w:type="dxa"/>
+            <w:tcBorders/>
+            <w:shd w:color="000000" w:fill="B7DEE8" w:val="clear"/>
+            <w:vAlign w:val="center"/>
+          </w:tcPr>
+          <w:p>
+            <w:pPr>
+              <w:pStyle w:val="Normal"/>
+              <w:jc w:val="center"/>
+              <w:rPr>
+                <w:rFonts w:ascii="Calibri" w:hAnsi="Calibri" w:eastAsia="Times New Roman" w:cs="Calibri"/>
                 <w:b/>
                 <w:bCs/>
                 <w:color w:val="222222"/>
                 <w:lang w:eastAsia="es-ES"/>
               </w:rPr>
-              <w:t> </w:t>
-            </w:r>
-          </w:p>
-        </w:tc>
-        <w:tc>
-          <w:tcPr>
-            <w:tcW w:w="1065" w:type="dxa"/>
-            <w:tcBorders/>
-            <w:shd w:color="000000" w:fill="B7DEE8" w:val="clear"/>
-            <w:vAlign w:val="center"/>
-          </w:tcPr>
-          <w:p>
-            <w:pPr>
-              <w:pStyle w:val="Normal"/>
-              <w:jc w:val="center"/>
-              <w:rPr>
-                <w:rFonts w:ascii="Calibri" w:hAnsi="Calibri" w:eastAsia="Times New Roman" w:cs="Calibri"/>
-                <w:b/>
-                <w:bCs/>
-                <w:color w:val="222222"/>
-                <w:lang w:eastAsia="es-ES"/>
-              </w:rPr>
-            </w:pPr>
-            <w:r>
-              <w:rPr>
-                <w:rFonts w:eastAsia="Times New Roman" w:cs="Calibri" w:ascii="Calibri" w:hAnsi="Calibri"/>
-                <w:b/>
-                <w:bCs/>
-                <w:color w:val="222222"/>
-                <w:lang w:eastAsia="es-ES"/>
-              </w:rPr>
-              <w:t> </w:t>
+            </w:pPr>
+            <w:r>
+              <w:rPr/>
             </w:r>
           </w:p>
         </w:tc>
@@ -27658,14 +27530,7 @@
               </w:rPr>
             </w:pPr>
             <w:r>
-              <w:rPr>
-                <w:rFonts w:eastAsia="Times New Roman" w:cs="Calibri" w:ascii="Calibri" w:hAnsi="Calibri"/>
-                <w:b/>
-                <w:bCs/>
-                <w:color w:val="222222"/>
-                <w:lang w:eastAsia="es-ES"/>
-              </w:rPr>
-              <w:t> </w:t>
+              <w:rPr/>
             </w:r>
           </w:p>
         </w:tc>
@@ -28458,12 +28323,7 @@
               </w:rPr>
             </w:pPr>
             <w:r>
-              <w:rPr>
-                <w:rFonts w:eastAsia="Times New Roman" w:cs="Calibri" w:ascii="Calibri" w:hAnsi="Calibri"/>
-                <w:color w:val="000000"/>
-                <w:lang w:eastAsia="es-ES"/>
-              </w:rPr>
-              <w:t> </w:t>
+              <w:rPr/>
             </w:r>
           </w:p>
         </w:tc>
@@ -28487,45 +28347,31 @@
               </w:rPr>
             </w:pPr>
             <w:r>
-              <w:rPr>
-                <w:rFonts w:eastAsia="Times New Roman" w:cs="Calibri" w:ascii="Calibri" w:hAnsi="Calibri"/>
+              <w:rPr/>
+            </w:r>
+          </w:p>
+        </w:tc>
+        <w:tc>
+          <w:tcPr>
+            <w:tcW w:w="1065" w:type="dxa"/>
+            <w:tcBorders/>
+            <w:shd w:color="000000" w:fill="B7DEE8" w:val="clear"/>
+            <w:vAlign w:val="center"/>
+          </w:tcPr>
+          <w:p>
+            <w:pPr>
+              <w:pStyle w:val="Normal"/>
+              <w:jc w:val="center"/>
+              <w:rPr>
+                <w:rFonts w:ascii="Calibri" w:hAnsi="Calibri" w:eastAsia="Times New Roman" w:cs="Calibri"/>
                 <w:b/>
                 <w:bCs/>
                 <w:color w:val="222222"/>
                 <w:lang w:eastAsia="es-ES"/>
               </w:rPr>
-              <w:t> </w:t>
-            </w:r>
-          </w:p>
-        </w:tc>
-        <w:tc>
-          <w:tcPr>
-            <w:tcW w:w="1065" w:type="dxa"/>
-            <w:tcBorders/>
-            <w:shd w:color="000000" w:fill="B7DEE8" w:val="clear"/>
-            <w:vAlign w:val="center"/>
-          </w:tcPr>
-          <w:p>
-            <w:pPr>
-              <w:pStyle w:val="Normal"/>
-              <w:jc w:val="center"/>
-              <w:rPr>
-                <w:rFonts w:ascii="Calibri" w:hAnsi="Calibri" w:eastAsia="Times New Roman" w:cs="Calibri"/>
-                <w:b/>
-                <w:bCs/>
-                <w:color w:val="222222"/>
-                <w:lang w:eastAsia="es-ES"/>
-              </w:rPr>
-            </w:pPr>
-            <w:r>
-              <w:rPr>
-                <w:rFonts w:eastAsia="Times New Roman" w:cs="Calibri" w:ascii="Calibri" w:hAnsi="Calibri"/>
-                <w:b/>
-                <w:bCs/>
-                <w:color w:val="222222"/>
-                <w:lang w:eastAsia="es-ES"/>
-              </w:rPr>
-              <w:t> </w:t>
+            </w:pPr>
+            <w:r>
+              <w:rPr/>
             </w:r>
           </w:p>
         </w:tc>
@@ -28552,14 +28398,7 @@
               </w:rPr>
             </w:pPr>
             <w:r>
-              <w:rPr>
-                <w:rFonts w:eastAsia="Times New Roman" w:cs="Calibri" w:ascii="Calibri" w:hAnsi="Calibri"/>
-                <w:b/>
-                <w:bCs/>
-                <w:color w:val="222222"/>
-                <w:lang w:eastAsia="es-ES"/>
-              </w:rPr>
-              <w:t> </w:t>
+              <w:rPr/>
             </w:r>
           </w:p>
         </w:tc>
@@ -28835,12 +28674,7 @@
               </w:rPr>
             </w:pPr>
             <w:r>
-              <w:rPr>
-                <w:rFonts w:eastAsia="Times New Roman" w:cs="Calibri" w:ascii="Calibri" w:hAnsi="Calibri"/>
-                <w:color w:val="000000"/>
-                <w:lang w:eastAsia="es-ES"/>
-              </w:rPr>
-              <w:t> </w:t>
+              <w:rPr/>
             </w:r>
           </w:p>
         </w:tc>
@@ -28864,45 +28698,31 @@
               </w:rPr>
             </w:pPr>
             <w:r>
-              <w:rPr>
-                <w:rFonts w:eastAsia="Times New Roman" w:cs="Calibri" w:ascii="Calibri" w:hAnsi="Calibri"/>
+              <w:rPr/>
+            </w:r>
+          </w:p>
+        </w:tc>
+        <w:tc>
+          <w:tcPr>
+            <w:tcW w:w="1065" w:type="dxa"/>
+            <w:tcBorders/>
+            <w:shd w:color="000000" w:fill="B7DEE8" w:val="clear"/>
+            <w:vAlign w:val="center"/>
+          </w:tcPr>
+          <w:p>
+            <w:pPr>
+              <w:pStyle w:val="Normal"/>
+              <w:jc w:val="center"/>
+              <w:rPr>
+                <w:rFonts w:ascii="Calibri" w:hAnsi="Calibri" w:eastAsia="Times New Roman" w:cs="Calibri"/>
                 <w:b/>
                 <w:bCs/>
                 <w:color w:val="222222"/>
                 <w:lang w:eastAsia="es-ES"/>
               </w:rPr>
-              <w:t> </w:t>
-            </w:r>
-          </w:p>
-        </w:tc>
-        <w:tc>
-          <w:tcPr>
-            <w:tcW w:w="1065" w:type="dxa"/>
-            <w:tcBorders/>
-            <w:shd w:color="000000" w:fill="B7DEE8" w:val="clear"/>
-            <w:vAlign w:val="center"/>
-          </w:tcPr>
-          <w:p>
-            <w:pPr>
-              <w:pStyle w:val="Normal"/>
-              <w:jc w:val="center"/>
-              <w:rPr>
-                <w:rFonts w:ascii="Calibri" w:hAnsi="Calibri" w:eastAsia="Times New Roman" w:cs="Calibri"/>
-                <w:b/>
-                <w:bCs/>
-                <w:color w:val="222222"/>
-                <w:lang w:eastAsia="es-ES"/>
-              </w:rPr>
-            </w:pPr>
-            <w:r>
-              <w:rPr>
-                <w:rFonts w:eastAsia="Times New Roman" w:cs="Calibri" w:ascii="Calibri" w:hAnsi="Calibri"/>
-                <w:b/>
-                <w:bCs/>
-                <w:color w:val="222222"/>
-                <w:lang w:eastAsia="es-ES"/>
-              </w:rPr>
-              <w:t> </w:t>
+            </w:pPr>
+            <w:r>
+              <w:rPr/>
             </w:r>
           </w:p>
         </w:tc>
@@ -28929,14 +28749,7 @@
               </w:rPr>
             </w:pPr>
             <w:r>
-              <w:rPr>
-                <w:rFonts w:eastAsia="Times New Roman" w:cs="Calibri" w:ascii="Calibri" w:hAnsi="Calibri"/>
-                <w:b/>
-                <w:bCs/>
-                <w:color w:val="222222"/>
-                <w:lang w:eastAsia="es-ES"/>
-              </w:rPr>
-              <w:t> </w:t>
+              <w:rPr/>
             </w:r>
           </w:p>
         </w:tc>
@@ -29727,12 +29540,7 @@
               </w:rPr>
             </w:pPr>
             <w:r>
-              <w:rPr>
-                <w:rFonts w:eastAsia="Times New Roman" w:cs="Calibri" w:ascii="Calibri" w:hAnsi="Calibri"/>
-                <w:color w:val="000000"/>
-                <w:lang w:eastAsia="es-ES"/>
-              </w:rPr>
-              <w:t> </w:t>
+              <w:rPr/>
             </w:r>
           </w:p>
         </w:tc>
@@ -29756,45 +29564,31 @@
               </w:rPr>
             </w:pPr>
             <w:r>
-              <w:rPr>
-                <w:rFonts w:eastAsia="Times New Roman" w:cs="Calibri" w:ascii="Calibri" w:hAnsi="Calibri"/>
+              <w:rPr/>
+            </w:r>
+          </w:p>
+        </w:tc>
+        <w:tc>
+          <w:tcPr>
+            <w:tcW w:w="1065" w:type="dxa"/>
+            <w:tcBorders/>
+            <w:shd w:color="000000" w:fill="B7DEE8" w:val="clear"/>
+            <w:vAlign w:val="center"/>
+          </w:tcPr>
+          <w:p>
+            <w:pPr>
+              <w:pStyle w:val="Normal"/>
+              <w:jc w:val="center"/>
+              <w:rPr>
+                <w:rFonts w:ascii="Calibri" w:hAnsi="Calibri" w:eastAsia="Times New Roman" w:cs="Calibri"/>
                 <w:b/>
                 <w:bCs/>
                 <w:color w:val="222222"/>
                 <w:lang w:eastAsia="es-ES"/>
               </w:rPr>
-              <w:t> </w:t>
-            </w:r>
-          </w:p>
-        </w:tc>
-        <w:tc>
-          <w:tcPr>
-            <w:tcW w:w="1065" w:type="dxa"/>
-            <w:tcBorders/>
-            <w:shd w:color="000000" w:fill="B7DEE8" w:val="clear"/>
-            <w:vAlign w:val="center"/>
-          </w:tcPr>
-          <w:p>
-            <w:pPr>
-              <w:pStyle w:val="Normal"/>
-              <w:jc w:val="center"/>
-              <w:rPr>
-                <w:rFonts w:ascii="Calibri" w:hAnsi="Calibri" w:eastAsia="Times New Roman" w:cs="Calibri"/>
-                <w:b/>
-                <w:bCs/>
-                <w:color w:val="222222"/>
-                <w:lang w:eastAsia="es-ES"/>
-              </w:rPr>
-            </w:pPr>
-            <w:r>
-              <w:rPr>
-                <w:rFonts w:eastAsia="Times New Roman" w:cs="Calibri" w:ascii="Calibri" w:hAnsi="Calibri"/>
-                <w:b/>
-                <w:bCs/>
-                <w:color w:val="222222"/>
-                <w:lang w:eastAsia="es-ES"/>
-              </w:rPr>
-              <w:t> </w:t>
+            </w:pPr>
+            <w:r>
+              <w:rPr/>
             </w:r>
           </w:p>
         </w:tc>
@@ -29821,14 +29615,7 @@
               </w:rPr>
             </w:pPr>
             <w:r>
-              <w:rPr>
-                <w:rFonts w:eastAsia="Times New Roman" w:cs="Calibri" w:ascii="Calibri" w:hAnsi="Calibri"/>
-                <w:b/>
-                <w:bCs/>
-                <w:color w:val="222222"/>
-                <w:lang w:eastAsia="es-ES"/>
-              </w:rPr>
-              <w:t> </w:t>
+              <w:rPr/>
             </w:r>
           </w:p>
         </w:tc>
@@ -30444,12 +30231,7 @@
               </w:rPr>
             </w:pPr>
             <w:r>
-              <w:rPr>
-                <w:rFonts w:eastAsia="Times New Roman" w:cs="Calibri" w:ascii="Calibri" w:hAnsi="Calibri"/>
-                <w:color w:val="000000"/>
-                <w:lang w:eastAsia="es-ES"/>
-              </w:rPr>
-              <w:t> </w:t>
+              <w:rPr/>
             </w:r>
           </w:p>
         </w:tc>
@@ -30631,12 +30413,7 @@
               </w:rPr>
             </w:pPr>
             <w:r>
-              <w:rPr>
-                <w:rFonts w:eastAsia="Times New Roman" w:cs="Calibri" w:ascii="Calibri" w:hAnsi="Calibri"/>
-                <w:color w:val="000000"/>
-                <w:lang w:eastAsia="es-ES"/>
-              </w:rPr>
-              <w:t> </w:t>
+              <w:rPr/>
             </w:r>
           </w:p>
         </w:tc>
@@ -30662,14 +30439,7 @@
               </w:rPr>
             </w:pPr>
             <w:r>
-              <w:rPr>
-                <w:rFonts w:eastAsia="Times New Roman" w:cs="Calibri" w:ascii="Calibri" w:hAnsi="Calibri"/>
-                <w:b/>
-                <w:bCs/>
-                <w:color w:val="222222"/>
-                <w:lang w:eastAsia="es-ES"/>
-              </w:rPr>
-              <w:t> </w:t>
+              <w:rPr/>
             </w:r>
           </w:p>
         </w:tc>
@@ -30695,14 +30465,7 @@
               </w:rPr>
             </w:pPr>
             <w:r>
-              <w:rPr>
-                <w:rFonts w:eastAsia="Times New Roman" w:cs="Calibri" w:ascii="Calibri" w:hAnsi="Calibri"/>
-                <w:b/>
-                <w:bCs/>
-                <w:color w:val="222222"/>
-                <w:lang w:eastAsia="es-ES"/>
-              </w:rPr>
-              <w:t> </w:t>
+              <w:rPr/>
             </w:r>
           </w:p>
         </w:tc>
@@ -30729,14 +30492,7 @@
               </w:rPr>
             </w:pPr>
             <w:r>
-              <w:rPr>
-                <w:rFonts w:eastAsia="Times New Roman" w:cs="Calibri" w:ascii="Calibri" w:hAnsi="Calibri"/>
-                <w:b/>
-                <w:bCs/>
-                <w:color w:val="222222"/>
-                <w:lang w:eastAsia="es-ES"/>
-              </w:rPr>
-              <w:t> </w:t>
+              <w:rPr/>
             </w:r>
           </w:p>
         </w:tc>
@@ -32035,12 +31791,7 @@
               </w:rPr>
             </w:pPr>
             <w:r>
-              <w:rPr>
-                <w:rFonts w:eastAsia="Times New Roman" w:cs="Calibri" w:ascii="Calibri" w:hAnsi="Calibri"/>
-                <w:color w:val="000000"/>
-                <w:lang w:eastAsia="es-ES"/>
-              </w:rPr>
-              <w:t> </w:t>
+              <w:rPr/>
             </w:r>
           </w:p>
         </w:tc>
@@ -32064,45 +31815,31 @@
               </w:rPr>
             </w:pPr>
             <w:r>
-              <w:rPr>
-                <w:rFonts w:eastAsia="Times New Roman" w:cs="Calibri" w:ascii="Calibri" w:hAnsi="Calibri"/>
+              <w:rPr/>
+            </w:r>
+          </w:p>
+        </w:tc>
+        <w:tc>
+          <w:tcPr>
+            <w:tcW w:w="1065" w:type="dxa"/>
+            <w:tcBorders/>
+            <w:shd w:color="000000" w:fill="B7DEE8" w:val="clear"/>
+            <w:vAlign w:val="center"/>
+          </w:tcPr>
+          <w:p>
+            <w:pPr>
+              <w:pStyle w:val="Normal"/>
+              <w:jc w:val="center"/>
+              <w:rPr>
+                <w:rFonts w:ascii="Calibri" w:hAnsi="Calibri" w:eastAsia="Times New Roman" w:cs="Calibri"/>
                 <w:b/>
                 <w:bCs/>
                 <w:color w:val="222222"/>
                 <w:lang w:eastAsia="es-ES"/>
               </w:rPr>
-              <w:t> </w:t>
-            </w:r>
-          </w:p>
-        </w:tc>
-        <w:tc>
-          <w:tcPr>
-            <w:tcW w:w="1065" w:type="dxa"/>
-            <w:tcBorders/>
-            <w:shd w:color="000000" w:fill="B7DEE8" w:val="clear"/>
-            <w:vAlign w:val="center"/>
-          </w:tcPr>
-          <w:p>
-            <w:pPr>
-              <w:pStyle w:val="Normal"/>
-              <w:jc w:val="center"/>
-              <w:rPr>
-                <w:rFonts w:ascii="Calibri" w:hAnsi="Calibri" w:eastAsia="Times New Roman" w:cs="Calibri"/>
-                <w:b/>
-                <w:bCs/>
-                <w:color w:val="222222"/>
-                <w:lang w:eastAsia="es-ES"/>
-              </w:rPr>
-            </w:pPr>
-            <w:r>
-              <w:rPr>
-                <w:rFonts w:eastAsia="Times New Roman" w:cs="Calibri" w:ascii="Calibri" w:hAnsi="Calibri"/>
-                <w:b/>
-                <w:bCs/>
-                <w:color w:val="222222"/>
-                <w:lang w:eastAsia="es-ES"/>
-              </w:rPr>
-              <w:t> </w:t>
+            </w:pPr>
+            <w:r>
+              <w:rPr/>
             </w:r>
           </w:p>
         </w:tc>
@@ -32128,14 +31865,7 @@
               </w:rPr>
             </w:pPr>
             <w:r>
-              <w:rPr>
-                <w:rFonts w:eastAsia="Times New Roman" w:cs="Calibri" w:ascii="Calibri" w:hAnsi="Calibri"/>
-                <w:b/>
-                <w:bCs/>
-                <w:color w:val="222222"/>
-                <w:lang w:eastAsia="es-ES"/>
-              </w:rPr>
-              <w:t> </w:t>
+              <w:rPr/>
             </w:r>
           </w:p>
         </w:tc>
@@ -32921,12 +32651,7 @@
               </w:rPr>
             </w:pPr>
             <w:r>
-              <w:rPr>
-                <w:rFonts w:eastAsia="Times New Roman" w:cs="Calibri" w:ascii="Calibri" w:hAnsi="Calibri"/>
-                <w:color w:val="000000"/>
-                <w:lang w:eastAsia="es-ES"/>
-              </w:rPr>
-              <w:t> </w:t>
+              <w:rPr/>
             </w:r>
           </w:p>
         </w:tc>
@@ -32950,45 +32675,31 @@
               </w:rPr>
             </w:pPr>
             <w:r>
-              <w:rPr>
-                <w:rFonts w:eastAsia="Times New Roman" w:cs="Calibri" w:ascii="Calibri" w:hAnsi="Calibri"/>
+              <w:rPr/>
+            </w:r>
+          </w:p>
+        </w:tc>
+        <w:tc>
+          <w:tcPr>
+            <w:tcW w:w="1065" w:type="dxa"/>
+            <w:tcBorders/>
+            <w:shd w:color="000000" w:fill="B7DEE8" w:val="clear"/>
+            <w:vAlign w:val="center"/>
+          </w:tcPr>
+          <w:p>
+            <w:pPr>
+              <w:pStyle w:val="Normal"/>
+              <w:jc w:val="center"/>
+              <w:rPr>
+                <w:rFonts w:ascii="Calibri" w:hAnsi="Calibri" w:eastAsia="Times New Roman" w:cs="Calibri"/>
                 <w:b/>
                 <w:bCs/>
                 <w:color w:val="222222"/>
                 <w:lang w:eastAsia="es-ES"/>
               </w:rPr>
-              <w:t> </w:t>
-            </w:r>
-          </w:p>
-        </w:tc>
-        <w:tc>
-          <w:tcPr>
-            <w:tcW w:w="1065" w:type="dxa"/>
-            <w:tcBorders/>
-            <w:shd w:color="000000" w:fill="B7DEE8" w:val="clear"/>
-            <w:vAlign w:val="center"/>
-          </w:tcPr>
-          <w:p>
-            <w:pPr>
-              <w:pStyle w:val="Normal"/>
-              <w:jc w:val="center"/>
-              <w:rPr>
-                <w:rFonts w:ascii="Calibri" w:hAnsi="Calibri" w:eastAsia="Times New Roman" w:cs="Calibri"/>
-                <w:b/>
-                <w:bCs/>
-                <w:color w:val="222222"/>
-                <w:lang w:eastAsia="es-ES"/>
-              </w:rPr>
-            </w:pPr>
-            <w:r>
-              <w:rPr>
-                <w:rFonts w:eastAsia="Times New Roman" w:cs="Calibri" w:ascii="Calibri" w:hAnsi="Calibri"/>
-                <w:b/>
-                <w:bCs/>
-                <w:color w:val="222222"/>
-                <w:lang w:eastAsia="es-ES"/>
-              </w:rPr>
-              <w:t> </w:t>
+            </w:pPr>
+            <w:r>
+              <w:rPr/>
             </w:r>
           </w:p>
         </w:tc>
@@ -33014,14 +32725,7 @@
               </w:rPr>
             </w:pPr>
             <w:r>
-              <w:rPr>
-                <w:rFonts w:eastAsia="Times New Roman" w:cs="Calibri" w:ascii="Calibri" w:hAnsi="Calibri"/>
-                <w:b/>
-                <w:bCs/>
-                <w:color w:val="222222"/>
-                <w:lang w:eastAsia="es-ES"/>
-              </w:rPr>
-              <w:t> </w:t>
+              <w:rPr/>
             </w:r>
           </w:p>
         </w:tc>
@@ -33804,12 +33508,7 @@
               </w:rPr>
             </w:pPr>
             <w:r>
-              <w:rPr>
-                <w:rFonts w:eastAsia="Times New Roman" w:cs="Calibri" w:ascii="Calibri" w:hAnsi="Calibri"/>
-                <w:color w:val="000000"/>
-                <w:lang w:eastAsia="es-ES"/>
-              </w:rPr>
-              <w:t> </w:t>
+              <w:rPr/>
             </w:r>
           </w:p>
         </w:tc>
@@ -33833,14 +33532,7 @@
               </w:rPr>
             </w:pPr>
             <w:r>
-              <w:rPr>
-                <w:rFonts w:eastAsia="Times New Roman" w:cs="Calibri" w:ascii="Calibri" w:hAnsi="Calibri"/>
-                <w:b/>
-                <w:bCs/>
-                <w:color w:val="222222"/>
-                <w:lang w:eastAsia="es-ES"/>
-              </w:rPr>
-              <w:t> </w:t>
+              <w:rPr/>
             </w:r>
           </w:p>
         </w:tc>
@@ -33866,14 +33558,7 @@
               </w:rPr>
             </w:pPr>
             <w:r>
-              <w:rPr>
-                <w:rFonts w:eastAsia="Times New Roman" w:cs="Calibri" w:ascii="Calibri" w:hAnsi="Calibri"/>
-                <w:b/>
-                <w:bCs/>
-                <w:color w:val="222222"/>
-                <w:lang w:eastAsia="es-ES"/>
-              </w:rPr>
-              <w:t> </w:t>
+              <w:rPr/>
             </w:r>
           </w:p>
         </w:tc>
@@ -33900,14 +33585,7 @@
               </w:rPr>
             </w:pPr>
             <w:r>
-              <w:rPr>
-                <w:rFonts w:eastAsia="Times New Roman" w:cs="Calibri" w:ascii="Calibri" w:hAnsi="Calibri"/>
-                <w:b/>
-                <w:bCs/>
-                <w:color w:val="222222"/>
-                <w:lang w:eastAsia="es-ES"/>
-              </w:rPr>
-              <w:t> </w:t>
+              <w:rPr/>
             </w:r>
           </w:p>
         </w:tc>
@@ -34694,12 +34372,7 @@
               </w:rPr>
             </w:pPr>
             <w:r>
-              <w:rPr>
-                <w:rFonts w:eastAsia="Times New Roman" w:cs="Calibri" w:ascii="Calibri" w:hAnsi="Calibri"/>
-                <w:color w:val="000000"/>
-                <w:lang w:eastAsia="es-ES"/>
-              </w:rPr>
-              <w:t> </w:t>
+              <w:rPr/>
             </w:r>
           </w:p>
         </w:tc>
@@ -34723,14 +34396,7 @@
               </w:rPr>
             </w:pPr>
             <w:r>
-              <w:rPr>
-                <w:rFonts w:eastAsia="Times New Roman" w:cs="Calibri" w:ascii="Calibri" w:hAnsi="Calibri"/>
-                <w:b/>
-                <w:bCs/>
-                <w:color w:val="222222"/>
-                <w:lang w:eastAsia="es-ES"/>
-              </w:rPr>
-              <w:t> </w:t>
+              <w:rPr/>
             </w:r>
           </w:p>
         </w:tc>
@@ -34756,14 +34422,7 @@
               </w:rPr>
             </w:pPr>
             <w:r>
-              <w:rPr>
-                <w:rFonts w:eastAsia="Times New Roman" w:cs="Calibri" w:ascii="Calibri" w:hAnsi="Calibri"/>
-                <w:b/>
-                <w:bCs/>
-                <w:color w:val="222222"/>
-                <w:lang w:eastAsia="es-ES"/>
-              </w:rPr>
-              <w:t> </w:t>
+              <w:rPr/>
             </w:r>
           </w:p>
         </w:tc>
@@ -34790,14 +34449,7 @@
               </w:rPr>
             </w:pPr>
             <w:r>
-              <w:rPr>
-                <w:rFonts w:eastAsia="Times New Roman" w:cs="Calibri" w:ascii="Calibri" w:hAnsi="Calibri"/>
-                <w:b/>
-                <w:bCs/>
-                <w:color w:val="222222"/>
-                <w:lang w:eastAsia="es-ES"/>
-              </w:rPr>
-              <w:t> </w:t>
+              <w:rPr/>
             </w:r>
           </w:p>
         </w:tc>
@@ -35751,12 +35403,7 @@
               </w:rPr>
             </w:pPr>
             <w:r>
-              <w:rPr>
-                <w:rFonts w:eastAsia="Times New Roman" w:cs="Calibri" w:ascii="Calibri" w:hAnsi="Calibri"/>
-                <w:color w:val="000000"/>
-                <w:lang w:eastAsia="es-ES"/>
-              </w:rPr>
-              <w:t> </w:t>
+              <w:rPr/>
             </w:r>
           </w:p>
         </w:tc>
@@ -35780,14 +35427,7 @@
               </w:rPr>
             </w:pPr>
             <w:r>
-              <w:rPr>
-                <w:rFonts w:eastAsia="Times New Roman" w:cs="Calibri" w:ascii="Calibri" w:hAnsi="Calibri"/>
-                <w:b/>
-                <w:bCs/>
-                <w:color w:val="222222"/>
-                <w:lang w:eastAsia="es-ES"/>
-              </w:rPr>
-              <w:t> </w:t>
+              <w:rPr/>
             </w:r>
           </w:p>
         </w:tc>
@@ -35813,14 +35453,7 @@
               </w:rPr>
             </w:pPr>
             <w:r>
-              <w:rPr>
-                <w:rFonts w:eastAsia="Times New Roman" w:cs="Calibri" w:ascii="Calibri" w:hAnsi="Calibri"/>
-                <w:b/>
-                <w:bCs/>
-                <w:color w:val="222222"/>
-                <w:lang w:eastAsia="es-ES"/>
-              </w:rPr>
-              <w:t> </w:t>
+              <w:rPr/>
             </w:r>
           </w:p>
         </w:tc>
@@ -35847,14 +35480,7 @@
               </w:rPr>
             </w:pPr>
             <w:r>
-              <w:rPr>
-                <w:rFonts w:eastAsia="Times New Roman" w:cs="Calibri" w:ascii="Calibri" w:hAnsi="Calibri"/>
-                <w:b/>
-                <w:bCs/>
-                <w:color w:val="222222"/>
-                <w:lang w:eastAsia="es-ES"/>
-              </w:rPr>
-              <w:t> </w:t>
+              <w:rPr/>
             </w:r>
           </w:p>
         </w:tc>
@@ -36295,12 +35921,7 @@
               </w:rPr>
             </w:pPr>
             <w:r>
-              <w:rPr>
-                <w:rFonts w:eastAsia="Times New Roman" w:cs="Calibri" w:ascii="Calibri" w:hAnsi="Calibri"/>
-                <w:color w:val="000000"/>
-                <w:lang w:eastAsia="es-ES"/>
-              </w:rPr>
-              <w:t> </w:t>
+              <w:rPr/>
             </w:r>
           </w:p>
         </w:tc>
@@ -36324,14 +35945,7 @@
               </w:rPr>
             </w:pPr>
             <w:r>
-              <w:rPr>
-                <w:rFonts w:eastAsia="Times New Roman" w:cs="Calibri" w:ascii="Calibri" w:hAnsi="Calibri"/>
-                <w:b/>
-                <w:bCs/>
-                <w:color w:val="222222"/>
-                <w:lang w:eastAsia="es-ES"/>
-              </w:rPr>
-              <w:t> </w:t>
+              <w:rPr/>
             </w:r>
           </w:p>
         </w:tc>
@@ -36357,14 +35971,7 @@
               </w:rPr>
             </w:pPr>
             <w:r>
-              <w:rPr>
-                <w:rFonts w:eastAsia="Times New Roman" w:cs="Calibri" w:ascii="Calibri" w:hAnsi="Calibri"/>
-                <w:b/>
-                <w:bCs/>
-                <w:color w:val="222222"/>
-                <w:lang w:eastAsia="es-ES"/>
-              </w:rPr>
-              <w:t> </w:t>
+              <w:rPr/>
             </w:r>
           </w:p>
         </w:tc>
@@ -36391,14 +35998,7 @@
               </w:rPr>
             </w:pPr>
             <w:r>
-              <w:rPr>
-                <w:rFonts w:eastAsia="Times New Roman" w:cs="Calibri" w:ascii="Calibri" w:hAnsi="Calibri"/>
-                <w:b/>
-                <w:bCs/>
-                <w:color w:val="222222"/>
-                <w:lang w:eastAsia="es-ES"/>
-              </w:rPr>
-              <w:t> </w:t>
+              <w:rPr/>
             </w:r>
           </w:p>
         </w:tc>
@@ -37525,12 +37125,7 @@
               </w:rPr>
             </w:pPr>
             <w:r>
-              <w:rPr>
-                <w:rFonts w:eastAsia="Times New Roman" w:cs="Calibri" w:ascii="Calibri" w:hAnsi="Calibri"/>
-                <w:color w:val="000000"/>
-                <w:lang w:eastAsia="es-ES"/>
-              </w:rPr>
-              <w:t> </w:t>
+              <w:rPr/>
             </w:r>
           </w:p>
         </w:tc>
@@ -37554,14 +37149,7 @@
               </w:rPr>
             </w:pPr>
             <w:r>
-              <w:rPr>
-                <w:rFonts w:eastAsia="Times New Roman" w:cs="Calibri" w:ascii="Calibri" w:hAnsi="Calibri"/>
-                <w:b/>
-                <w:bCs/>
-                <w:color w:val="222222"/>
-                <w:lang w:eastAsia="es-ES"/>
-              </w:rPr>
-              <w:t> </w:t>
+              <w:rPr/>
             </w:r>
           </w:p>
         </w:tc>
@@ -37587,14 +37175,7 @@
               </w:rPr>
             </w:pPr>
             <w:r>
-              <w:rPr>
-                <w:rFonts w:eastAsia="Times New Roman" w:cs="Calibri" w:ascii="Calibri" w:hAnsi="Calibri"/>
-                <w:b/>
-                <w:bCs/>
-                <w:color w:val="222222"/>
-                <w:lang w:eastAsia="es-ES"/>
-              </w:rPr>
-              <w:t> </w:t>
+              <w:rPr/>
             </w:r>
           </w:p>
         </w:tc>
@@ -37621,14 +37202,7 @@
               </w:rPr>
             </w:pPr>
             <w:r>
-              <w:rPr>
-                <w:rFonts w:eastAsia="Times New Roman" w:cs="Calibri" w:ascii="Calibri" w:hAnsi="Calibri"/>
-                <w:b/>
-                <w:bCs/>
-                <w:color w:val="222222"/>
-                <w:lang w:eastAsia="es-ES"/>
-              </w:rPr>
-              <w:t> </w:t>
+              <w:rPr/>
             </w:r>
           </w:p>
         </w:tc>
@@ -38319,8 +37893,8 @@
               </w:rPr>
               <w:t>+ R1</w:t>
             </w:r>
-            <w:bookmarkStart w:id="61" w:name="_Toc40189280"/>
-            <w:bookmarkEnd w:id="61"/>
+            <w:bookmarkStart w:id="59" w:name="_Toc40189280"/>
+            <w:bookmarkEnd w:id="59"/>
           </w:p>
         </w:tc>
       </w:tr>
@@ -38444,226 +38018,226 @@
 
 <file path=word/header1.xml><?xml version="1.0" encoding="utf-8"?>
 <w:hdr xmlns:o="urn:schemas-microsoft-com:office:office" xmlns:r="http://schemas.openxmlformats.org/officeDocument/2006/relationships" xmlns:v="urn:schemas-microsoft-com:vml" xmlns:w="http://schemas.openxmlformats.org/wordprocessingml/2006/main" xmlns:w10="urn:schemas-microsoft-com:office:word" xmlns:wp="http://schemas.openxmlformats.org/drawingml/2006/wordprocessingDrawing" xmlns:wps="http://schemas.microsoft.com/office/word/2010/wordprocessingShape" xmlns:wpg="http://schemas.microsoft.com/office/word/2010/wordprocessingGroup" xmlns:mc="http://schemas.openxmlformats.org/markup-compatibility/2006" xmlns:wp14="http://schemas.microsoft.com/office/word/2010/wordprocessingDrawing" xmlns:w14="http://schemas.microsoft.com/office/word/2010/wordml" xmlns:w15="http://schemas.microsoft.com/office/word/2012/wordml" mc:Ignorable="w14 wp14 w15">
-  <w:sdt>
-    <w:sdtPr>
-      <w:docPartObj>
-        <w:docPartGallery w:val="Page Numbers (Top of Page)"/>
-        <w:docPartUnique w:val="true"/>
-      </w:docPartObj>
-    </w:sdtPr>
-    <w:sdtContent>
-      <w:p>
-        <w:pPr>
-          <w:pStyle w:val="Header"/>
-          <w:jc w:val="right"/>
-          <w:rPr>
-            <w:rFonts w:eastAsia="" w:cs="Calibri" w:cstheme="minorHAnsi" w:eastAsiaTheme="majorEastAsia"/>
-            <w:b/>
-            <w:color w:val="005878"/>
-          </w:rPr>
-        </w:pPr>
-        <w:r>
-          <w:rPr/>
-          <mc:AlternateContent>
-            <mc:Choice Requires="wps">
-              <w:drawing>
-                <wp:anchor behindDoc="1" distT="0" distB="8890" distL="0" distR="0" simplePos="0" locked="0" layoutInCell="1" allowOverlap="1" relativeHeight="77" wp14:anchorId="75E45367">
-                  <wp:simplePos x="0" y="0"/>
-                  <wp:positionH relativeFrom="column">
-                    <wp:posOffset>1952625</wp:posOffset>
-                  </wp:positionH>
-                  <wp:positionV relativeFrom="paragraph">
-                    <wp:posOffset>-467360</wp:posOffset>
-                  </wp:positionV>
-                  <wp:extent cx="5240020" cy="1400175"/>
-                  <wp:effectExtent l="0" t="0" r="0" b="9525"/>
-                  <wp:wrapNone/>
-                  <wp:docPr id="5" name="477 Rectángulo"/>
-                  <a:graphic xmlns:a="http://schemas.openxmlformats.org/drawingml/2006/main">
-                    <a:graphicData uri="http://schemas.microsoft.com/office/word/2010/wordprocessingShape">
-                      <wps:wsp>
-                        <wps:cNvSpPr/>
-                        <wps:spPr>
-                          <a:xfrm>
-                            <a:off x="0" y="0"/>
-                            <a:ext cx="5240160" cy="1400040"/>
-                          </a:xfrm>
-                          <a:prstGeom prst="rect">
-                            <a:avLst/>
-                          </a:prstGeom>
-                          <a:solidFill>
-                            <a:srgbClr val="1d70b7"/>
-                          </a:solidFill>
-                          <a:ln w="25400">
-                            <a:noFill/>
-                          </a:ln>
-                        </wps:spPr>
-                        <wps:style>
-                          <a:lnRef idx="0"/>
-                          <a:fillRef idx="0"/>
-                          <a:effectRef idx="0"/>
-                          <a:fontRef idx="minor"/>
-                        </wps:style>
-                        <wps:bodyPr/>
-                      </wps:wsp>
-                    </a:graphicData>
-                  </a:graphic>
-                </wp:anchor>
-              </w:drawing>
-            </mc:Choice>
-            <mc:Fallback>
-              <w:pict>
-                <v:rect id="shape_0" ID="477 Rectángulo" path="m0,0l-2147483645,0l-2147483645,-2147483646l0,-2147483646xe" fillcolor="#1d70b7" stroked="f" o:allowincell="f" style="position:absolute;margin-left:153.75pt;margin-top:-36.8pt;width:412.55pt;height:110.2pt;mso-wrap-style:none;v-text-anchor:middle" wp14:anchorId="75E45367">
-                  <v:fill o:detectmouseclick="t" type="solid" color2="#e28f48"/>
-                  <v:stroke color="#3465a4" weight="25560" joinstyle="round" endcap="flat"/>
-                  <w10:wrap type="none"/>
-                </v:rect>
-              </w:pict>
-            </mc:Fallback>
-          </mc:AlternateContent>
-          <mc:AlternateContent>
-            <mc:Choice Requires="wps">
-              <w:drawing>
-                <wp:anchor behindDoc="1" distT="0" distB="8890" distL="0" distR="8890" simplePos="0" locked="0" layoutInCell="1" allowOverlap="1" relativeHeight="114" wp14:anchorId="3CE0B3AD">
-                  <wp:simplePos x="0" y="0"/>
-                  <wp:positionH relativeFrom="column">
-                    <wp:posOffset>-790575</wp:posOffset>
-                  </wp:positionH>
-                  <wp:positionV relativeFrom="paragraph">
-                    <wp:posOffset>-467360</wp:posOffset>
-                  </wp:positionV>
-                  <wp:extent cx="2790825" cy="1400175"/>
-                  <wp:effectExtent l="635" t="635" r="0" b="0"/>
-                  <wp:wrapNone/>
-                  <wp:docPr id="6" name="478 Rectángulo"/>
-                  <a:graphic xmlns:a="http://schemas.openxmlformats.org/drawingml/2006/main">
-                    <a:graphicData uri="http://schemas.microsoft.com/office/word/2010/wordprocessingShape">
-                      <wps:wsp>
-                        <wps:cNvSpPr/>
-                        <wps:spPr>
-                          <a:xfrm>
-                            <a:off x="0" y="0"/>
-                            <a:ext cx="2790720" cy="1400040"/>
-                          </a:xfrm>
-                          <a:prstGeom prst="rect">
-                            <a:avLst/>
-                          </a:prstGeom>
-                          <a:solidFill>
-                            <a:srgbClr val="93c01f"/>
-                          </a:solidFill>
-                          <a:ln w="25400">
-                            <a:noFill/>
-                          </a:ln>
-                        </wps:spPr>
-                        <wps:style>
-                          <a:lnRef idx="0"/>
-                          <a:fillRef idx="0"/>
-                          <a:effectRef idx="0"/>
-                          <a:fontRef idx="minor"/>
-                        </wps:style>
-                        <wps:bodyPr/>
-                      </wps:wsp>
-                    </a:graphicData>
-                  </a:graphic>
-                </wp:anchor>
-              </w:drawing>
-            </mc:Choice>
-            <mc:Fallback>
-              <w:pict>
-                <v:rect id="shape_0" ID="478 Rectángulo" path="m0,0l-2147483645,0l-2147483645,-2147483646l0,-2147483646xe" fillcolor="#93c01f" stroked="f" o:allowincell="f" style="position:absolute;margin-left:-62.25pt;margin-top:-36.8pt;width:219.7pt;height:110.2pt;mso-wrap-style:none;v-text-anchor:middle" wp14:anchorId="3CE0B3AD">
-                  <v:fill o:detectmouseclick="t" type="solid" color2="#6c3fe0"/>
-                  <v:stroke color="#3465a4" weight="25560" joinstyle="round" endcap="flat"/>
-                  <w10:wrap type="none"/>
-                </v:rect>
-              </w:pict>
-            </mc:Fallback>
-          </mc:AlternateContent>
+  <w:p>
+    <w:pPr>
+      <w:pStyle w:val="Header"/>
+      <w:jc w:val="right"/>
+      <w:rPr>
+        <w:rFonts w:eastAsia="" w:cs="Calibri" w:cstheme="minorHAnsi" w:eastAsiaTheme="majorEastAsia"/>
+        <w:b/>
+        <w:color w:val="005878"/>
+      </w:rPr>
+    </w:pPr>
+    <w:r>
+      <w:rPr/>
+      <mc:AlternateContent>
+        <mc:Choice Requires="wps">
           <w:drawing>
-            <wp:anchor behindDoc="1" distT="0" distB="0" distL="0" distR="0" simplePos="0" locked="0" layoutInCell="1" allowOverlap="1" relativeHeight="151">
+            <wp:anchor behindDoc="1" distT="0" distB="8890" distL="0" distR="0" simplePos="0" locked="0" layoutInCell="1" allowOverlap="1" relativeHeight="40" wp14:anchorId="75E45367">
               <wp:simplePos x="0" y="0"/>
               <wp:positionH relativeFrom="column">
-                <wp:posOffset>-99060</wp:posOffset>
+                <wp:posOffset>1952625</wp:posOffset>
               </wp:positionH>
               <wp:positionV relativeFrom="paragraph">
-                <wp:posOffset>-46355</wp:posOffset>
+                <wp:posOffset>-467360</wp:posOffset>
               </wp:positionV>
-              <wp:extent cx="1530350" cy="514350"/>
-              <wp:effectExtent l="0" t="0" r="0" b="0"/>
+              <wp:extent cx="5240020" cy="1400175"/>
+              <wp:effectExtent l="0" t="0" r="0" b="9525"/>
               <wp:wrapNone/>
-              <wp:docPr id="7" name="Imagen4" descr=""/>
-              <wp:cNvGraphicFramePr>
-                <a:graphicFrameLocks xmlns:a="http://schemas.openxmlformats.org/drawingml/2006/main" noChangeAspect="1"/>
-              </wp:cNvGraphicFramePr>
+              <wp:docPr id="5" name="477 Rectángulo"/>
               <a:graphic xmlns:a="http://schemas.openxmlformats.org/drawingml/2006/main">
-                <a:graphicData uri="http://schemas.openxmlformats.org/drawingml/2006/picture">
-                  <pic:pic xmlns:pic="http://schemas.openxmlformats.org/drawingml/2006/picture">
-                    <pic:nvPicPr>
-                      <pic:cNvPr id="7" name="Imagen4" descr=""/>
-                      <pic:cNvPicPr>
-                        <a:picLocks noChangeAspect="1" noChangeArrowheads="1"/>
-                      </pic:cNvPicPr>
-                    </pic:nvPicPr>
-                    <pic:blipFill>
-                      <a:blip r:embed="rId1"/>
-                      <a:srcRect l="38396" t="75171" r="23911" b="7931"/>
-                      <a:stretch>
-                        <a:fillRect/>
-                      </a:stretch>
-                    </pic:blipFill>
-                    <pic:spPr bwMode="auto">
+                <a:graphicData uri="http://schemas.microsoft.com/office/word/2010/wordprocessingShape">
+                  <wps:wsp>
+                    <wps:cNvSpPr/>
+                    <wps:spPr>
                       <a:xfrm>
                         <a:off x="0" y="0"/>
-                        <a:ext cx="1530350" cy="514350"/>
+                        <a:ext cx="5240160" cy="1400040"/>
                       </a:xfrm>
                       <a:prstGeom prst="rect">
                         <a:avLst/>
                       </a:prstGeom>
-                    </pic:spPr>
-                  </pic:pic>
+                      <a:solidFill>
+                        <a:srgbClr val="1d70b7"/>
+                      </a:solidFill>
+                      <a:ln w="25400">
+                        <a:noFill/>
+                      </a:ln>
+                    </wps:spPr>
+                    <wps:style>
+                      <a:lnRef idx="0"/>
+                      <a:fillRef idx="0"/>
+                      <a:effectRef idx="0"/>
+                      <a:fontRef idx="minor"/>
+                    </wps:style>
+                    <wps:bodyPr/>
+                  </wps:wsp>
                 </a:graphicData>
               </a:graphic>
             </wp:anchor>
           </w:drawing>
-          <mc:AlternateContent>
-            <mc:Choice Requires="wps">
-              <w:drawing>
-                <wp:anchor behindDoc="1" distT="0" distB="0" distL="0" distR="0" simplePos="0" locked="0" layoutInCell="1" allowOverlap="1" relativeHeight="224" wp14:anchorId="11D9FE70">
-                  <wp:simplePos x="0" y="0"/>
-                  <wp:positionH relativeFrom="column">
-                    <wp:posOffset>2974975</wp:posOffset>
-                  </wp:positionH>
-                  <wp:positionV relativeFrom="paragraph">
-                    <wp:posOffset>-27305</wp:posOffset>
-                  </wp:positionV>
-                  <wp:extent cx="2468245" cy="495300"/>
-                  <wp:effectExtent l="0" t="0" r="0" b="0"/>
-                  <wp:wrapNone/>
-                  <wp:docPr id="8" name="418 Cuadro de texto"/>
-                  <a:graphic xmlns:a="http://schemas.openxmlformats.org/drawingml/2006/main">
-                    <a:graphicData uri="http://schemas.microsoft.com/office/word/2010/wordprocessingShape">
-                      <wps:wsp>
-                        <wps:cNvSpPr/>
-                        <wps:spPr>
-                          <a:xfrm>
-                            <a:off x="0" y="0"/>
-                            <a:ext cx="2468160" cy="495360"/>
-                          </a:xfrm>
-                          <a:prstGeom prst="rect">
-                            <a:avLst/>
-                          </a:prstGeom>
-                          <a:noFill/>
-                          <a:ln w="6350">
-                            <a:noFill/>
-                          </a:ln>
-                        </wps:spPr>
-                        <wps:style>
-                          <a:lnRef idx="0"/>
-                          <a:fillRef idx="0"/>
-                          <a:effectRef idx="0"/>
-                          <a:fontRef idx="minor"/>
-                        </wps:style>
-                        <wps:txbx>
-                          <w:txbxContent>
+        </mc:Choice>
+        <mc:Fallback>
+          <w:pict>
+            <v:rect id="shape_0" ID="477 Rectángulo" path="m0,0l-2147483645,0l-2147483645,-2147483646l0,-2147483646xe" fillcolor="#1d70b7" stroked="f" o:allowincell="f" style="position:absolute;margin-left:153.75pt;margin-top:-36.8pt;width:412.55pt;height:110.2pt;mso-wrap-style:none;v-text-anchor:middle" wp14:anchorId="75E45367">
+              <v:fill o:detectmouseclick="t" type="solid" color2="#e28f48"/>
+              <v:stroke color="#3465a4" weight="25560" joinstyle="round" endcap="flat"/>
+              <w10:wrap type="none"/>
+            </v:rect>
+          </w:pict>
+        </mc:Fallback>
+      </mc:AlternateContent>
+      <mc:AlternateContent>
+        <mc:Choice Requires="wps">
+          <w:drawing>
+            <wp:anchor behindDoc="1" distT="635" distB="0" distL="635" distR="0" simplePos="0" locked="0" layoutInCell="1" allowOverlap="1" relativeHeight="77" wp14:anchorId="3CE0B3AD">
+              <wp:simplePos x="0" y="0"/>
+              <wp:positionH relativeFrom="column">
+                <wp:posOffset>-790575</wp:posOffset>
+              </wp:positionH>
+              <wp:positionV relativeFrom="paragraph">
+                <wp:posOffset>-467360</wp:posOffset>
+              </wp:positionV>
+              <wp:extent cx="2790825" cy="1400175"/>
+              <wp:effectExtent l="635" t="635" r="0" b="0"/>
+              <wp:wrapNone/>
+              <wp:docPr id="6" name="478 Rectángulo"/>
+              <a:graphic xmlns:a="http://schemas.openxmlformats.org/drawingml/2006/main">
+                <a:graphicData uri="http://schemas.microsoft.com/office/word/2010/wordprocessingShape">
+                  <wps:wsp>
+                    <wps:cNvSpPr/>
+                    <wps:spPr>
+                      <a:xfrm>
+                        <a:off x="0" y="0"/>
+                        <a:ext cx="2790720" cy="1400040"/>
+                      </a:xfrm>
+                      <a:prstGeom prst="rect">
+                        <a:avLst/>
+                      </a:prstGeom>
+                      <a:solidFill>
+                        <a:srgbClr val="93c01f"/>
+                      </a:solidFill>
+                      <a:ln w="25400">
+                        <a:noFill/>
+                      </a:ln>
+                    </wps:spPr>
+                    <wps:style>
+                      <a:lnRef idx="0"/>
+                      <a:fillRef idx="0"/>
+                      <a:effectRef idx="0"/>
+                      <a:fontRef idx="minor"/>
+                    </wps:style>
+                    <wps:bodyPr/>
+                  </wps:wsp>
+                </a:graphicData>
+              </a:graphic>
+            </wp:anchor>
+          </w:drawing>
+        </mc:Choice>
+        <mc:Fallback>
+          <w:pict>
+            <v:rect id="shape_0" ID="478 Rectángulo" path="m0,0l-2147483645,0l-2147483645,-2147483646l0,-2147483646xe" fillcolor="#93c01f" stroked="f" o:allowincell="f" style="position:absolute;margin-left:-62.25pt;margin-top:-36.8pt;width:219.7pt;height:110.2pt;mso-wrap-style:none;v-text-anchor:middle" wp14:anchorId="3CE0B3AD">
+              <v:fill o:detectmouseclick="t" type="solid" color2="#6c3fe0"/>
+              <v:stroke color="#3465a4" weight="25560" joinstyle="round" endcap="flat"/>
+              <w10:wrap type="none"/>
+            </v:rect>
+          </w:pict>
+        </mc:Fallback>
+      </mc:AlternateContent>
+      <w:drawing>
+        <wp:anchor behindDoc="1" distT="0" distB="0" distL="0" distR="0" simplePos="0" locked="0" layoutInCell="1" allowOverlap="1" relativeHeight="114">
+          <wp:simplePos x="0" y="0"/>
+          <wp:positionH relativeFrom="column">
+            <wp:posOffset>-99060</wp:posOffset>
+          </wp:positionH>
+          <wp:positionV relativeFrom="paragraph">
+            <wp:posOffset>-46355</wp:posOffset>
+          </wp:positionV>
+          <wp:extent cx="1530350" cy="514350"/>
+          <wp:effectExtent l="0" t="0" r="0" b="0"/>
+          <wp:wrapNone/>
+          <wp:docPr id="7" name="Imagen4" descr=""/>
+          <wp:cNvGraphicFramePr>
+            <a:graphicFrameLocks xmlns:a="http://schemas.openxmlformats.org/drawingml/2006/main" noChangeAspect="1"/>
+          </wp:cNvGraphicFramePr>
+          <a:graphic xmlns:a="http://schemas.openxmlformats.org/drawingml/2006/main">
+            <a:graphicData uri="http://schemas.openxmlformats.org/drawingml/2006/picture">
+              <pic:pic xmlns:pic="http://schemas.openxmlformats.org/drawingml/2006/picture">
+                <pic:nvPicPr>
+                  <pic:cNvPr id="7" name="Imagen4" descr=""/>
+                  <pic:cNvPicPr>
+                    <a:picLocks noChangeAspect="1" noChangeArrowheads="1"/>
+                  </pic:cNvPicPr>
+                </pic:nvPicPr>
+                <pic:blipFill>
+                  <a:blip r:embed="rId1"/>
+                  <a:srcRect l="38392" t="75162" r="23907" b="7931"/>
+                  <a:stretch>
+                    <a:fillRect/>
+                  </a:stretch>
+                </pic:blipFill>
+                <pic:spPr bwMode="auto">
+                  <a:xfrm>
+                    <a:off x="0" y="0"/>
+                    <a:ext cx="1530350" cy="514350"/>
+                  </a:xfrm>
+                  <a:prstGeom prst="rect">
+                    <a:avLst/>
+                  </a:prstGeom>
+                </pic:spPr>
+              </pic:pic>
+            </a:graphicData>
+          </a:graphic>
+        </wp:anchor>
+      </w:drawing>
+      <mc:AlternateContent>
+        <mc:Choice Requires="wps">
+          <w:drawing>
+            <wp:anchor behindDoc="1" distT="0" distB="0" distL="0" distR="0" simplePos="0" locked="0" layoutInCell="1" allowOverlap="1" relativeHeight="187" wp14:anchorId="11D9FE70">
+              <wp:simplePos x="0" y="0"/>
+              <wp:positionH relativeFrom="column">
+                <wp:posOffset>2974975</wp:posOffset>
+              </wp:positionH>
+              <wp:positionV relativeFrom="paragraph">
+                <wp:posOffset>-27305</wp:posOffset>
+              </wp:positionV>
+              <wp:extent cx="2468245" cy="495300"/>
+              <wp:effectExtent l="0" t="0" r="0" b="0"/>
+              <wp:wrapNone/>
+              <wp:docPr id="8" name="418 Cuadro de texto"/>
+              <a:graphic xmlns:a="http://schemas.openxmlformats.org/drawingml/2006/main">
+                <a:graphicData uri="http://schemas.microsoft.com/office/word/2010/wordprocessingShape">
+                  <wps:wsp>
+                    <wps:cNvSpPr/>
+                    <wps:spPr>
+                      <a:xfrm>
+                        <a:off x="0" y="0"/>
+                        <a:ext cx="2468160" cy="495360"/>
+                      </a:xfrm>
+                      <a:prstGeom prst="rect">
+                        <a:avLst/>
+                      </a:prstGeom>
+                      <a:noFill/>
+                      <a:ln w="6350">
+                        <a:noFill/>
+                      </a:ln>
+                    </wps:spPr>
+                    <wps:style>
+                      <a:lnRef idx="0"/>
+                      <a:fillRef idx="0"/>
+                      <a:effectRef idx="0"/>
+                      <a:fontRef idx="minor"/>
+                    </wps:style>
+                    <wps:txbx>
+                      <w:txbxContent>
+                        <w:sdt>
+                          <w:sdtPr>
+                            <w:docPartObj>
+                              <w:docPartGallery w:val="Page Numbers (Top of Page)"/>
+                              <w:docPartUnique w:val="true"/>
+                            </w:docPartObj>
+                          </w:sdtPr>
+                          <w:sdtContent>
                             <w:p>
                               <w:pPr>
                                 <w:pStyle w:val="Contenidodelmarco"/>
@@ -38685,25 +38259,35 @@
                                 <w:t>Actividad Evaluabl 2ª Evaluación</w:t>
                               </w:r>
                             </w:p>
-                          </w:txbxContent>
-                        </wps:txbx>
-                        <wps:bodyPr anchor="t">
-                          <a:prstTxWarp prst="textNoShape"/>
-                          <a:noAutofit/>
-                        </wps:bodyPr>
-                      </wps:wsp>
-                    </a:graphicData>
-                  </a:graphic>
-                </wp:anchor>
-              </w:drawing>
-            </mc:Choice>
-            <mc:Fallback>
-              <w:pict>
-                <v:rect id="shape_0" ID="418 Cuadro de texto" path="m0,0l-2147483645,0l-2147483645,-2147483646l0,-2147483646xe" stroked="f" o:allowincell="f" style="position:absolute;margin-left:234.25pt;margin-top:-2.15pt;width:194.3pt;height:38.95pt;mso-wrap-style:square;v-text-anchor:top" wp14:anchorId="11D9FE70">
-                  <v:fill o:detectmouseclick="t" on="false"/>
-                  <v:stroke color="#3465a4" weight="6480" joinstyle="round" endcap="flat"/>
-                  <v:textbox>
-                    <w:txbxContent>
+                          </w:sdtContent>
+                        </w:sdt>
+                      </w:txbxContent>
+                    </wps:txbx>
+                    <wps:bodyPr anchor="t">
+                      <a:prstTxWarp prst="textNoShape"/>
+                      <a:noAutofit/>
+                    </wps:bodyPr>
+                  </wps:wsp>
+                </a:graphicData>
+              </a:graphic>
+            </wp:anchor>
+          </w:drawing>
+        </mc:Choice>
+        <mc:Fallback>
+          <w:pict>
+            <v:rect id="shape_0" ID="418 Cuadro de texto" path="m0,0l-2147483645,0l-2147483645,-2147483646l0,-2147483646xe" stroked="f" o:allowincell="f" style="position:absolute;margin-left:234.25pt;margin-top:-2.15pt;width:194.3pt;height:38.95pt;mso-wrap-style:square;v-text-anchor:top" wp14:anchorId="11D9FE70">
+              <v:fill o:detectmouseclick="t" on="false"/>
+              <v:stroke color="#3465a4" weight="6480" joinstyle="round" endcap="flat"/>
+              <v:textbox>
+                <w:txbxContent>
+                  <w:sdt>
+                    <w:sdtPr>
+                      <w:docPartObj>
+                        <w:docPartGallery w:val="Page Numbers (Top of Page)"/>
+                        <w:docPartUnique w:val="true"/>
+                      </w:docPartObj>
+                    </w:sdtPr>
+                    <w:sdtContent>
                       <w:p>
                         <w:pPr>
                           <w:pStyle w:val="Contenidodelmarco"/>
@@ -38725,83 +38309,83 @@
                           <w:t>Actividad Evaluabl 2ª Evaluación</w:t>
                         </w:r>
                       </w:p>
-                    </w:txbxContent>
-                  </v:textbox>
-                  <w10:wrap type="none"/>
-                </v:rect>
-              </w:pict>
-            </mc:Fallback>
-          </mc:AlternateContent>
-          <w:fldChar w:fldCharType="begin"/>
-        </w:r>
-        <w:r>
-          <w:rPr/>
-          <w:instrText xml:space="preserve"> PAGE </w:instrText>
-        </w:r>
-        <w:r>
-          <w:rPr/>
-          <w:fldChar w:fldCharType="separate"/>
-        </w:r>
-        <w:r>
-          <w:rPr/>
-          <w:t>8</w:t>
-        </w:r>
-        <w:r>
-          <w:rPr/>
-          <w:fldChar w:fldCharType="end"/>
-        </w:r>
-      </w:p>
-      <w:p>
-        <w:pPr>
-          <w:pStyle w:val="Heading1"/>
-          <w:spacing w:before="0" w:after="0"/>
-          <w:rPr>
-            <w:rFonts w:cs="Calibri" w:cstheme="minorHAnsi"/>
-            <w:color w:val="0070C0"/>
-            <w:sz w:val="30"/>
-            <w:szCs w:val="30"/>
-          </w:rPr>
-        </w:pPr>
-        <w:r>
-          <w:rPr>
-            <w:rFonts w:cs="Calibri" w:cstheme="minorHAnsi"/>
-            <w:color w:val="0070C0"/>
-            <w:sz w:val="30"/>
-            <w:szCs w:val="30"/>
-          </w:rPr>
-          <w:t>Actividad Evaluable Integral</w:t>
-        </w:r>
-      </w:p>
-      <w:p>
-        <w:pPr>
-          <w:pStyle w:val="Normal"/>
-          <w:ind w:firstLine="709"/>
-          <w:rPr/>
-        </w:pPr>
-        <w:r>
-          <w:rPr/>
-        </w:r>
-      </w:p>
-      <w:p>
-        <w:pPr>
-          <w:pStyle w:val="Normal"/>
-          <w:rPr/>
-        </w:pPr>
-        <w:r>
-          <w:rPr/>
-        </w:r>
-      </w:p>
-      <w:p>
-        <w:pPr>
-          <w:pStyle w:val="Normal"/>
-          <w:rPr/>
-        </w:pPr>
-        <w:r>
-          <w:rPr/>
-        </w:r>
-      </w:p>
-    </w:sdtContent>
-  </w:sdt>
+                    </w:sdtContent>
+                  </w:sdt>
+                </w:txbxContent>
+              </v:textbox>
+              <w10:wrap type="none"/>
+            </v:rect>
+          </w:pict>
+        </mc:Fallback>
+      </mc:AlternateContent>
+      <w:fldChar w:fldCharType="begin"/>
+    </w:r>
+    <w:r>
+      <w:rPr/>
+      <w:instrText xml:space="preserve"> PAGE </w:instrText>
+    </w:r>
+    <w:r>
+      <w:rPr/>
+      <w:fldChar w:fldCharType="separate"/>
+    </w:r>
+    <w:r>
+      <w:rPr/>
+      <w:t>2</w:t>
+    </w:r>
+    <w:r>
+      <w:rPr/>
+      <w:fldChar w:fldCharType="end"/>
+    </w:r>
+  </w:p>
+  <w:p>
+    <w:pPr>
+      <w:pStyle w:val="Heading1"/>
+      <w:spacing w:before="0" w:after="0"/>
+      <w:rPr>
+        <w:rFonts w:cs="Calibri" w:cstheme="minorHAnsi"/>
+        <w:color w:val="0070C0"/>
+        <w:sz w:val="30"/>
+        <w:szCs w:val="30"/>
+      </w:rPr>
+    </w:pPr>
+    <w:r>
+      <w:rPr>
+        <w:rFonts w:cs="Calibri" w:cstheme="minorHAnsi"/>
+        <w:color w:val="0070C0"/>
+        <w:sz w:val="30"/>
+        <w:szCs w:val="30"/>
+      </w:rPr>
+      <w:t>Actividad Evaluable Integral</w:t>
+    </w:r>
+  </w:p>
+  <w:p>
+    <w:pPr>
+      <w:pStyle w:val="Normal"/>
+      <w:ind w:firstLine="709"/>
+      <w:rPr/>
+    </w:pPr>
+    <w:r>
+      <w:rPr/>
+    </w:r>
+  </w:p>
+  <w:p>
+    <w:pPr>
+      <w:pStyle w:val="Normal"/>
+      <w:rPr/>
+    </w:pPr>
+    <w:r>
+      <w:rPr/>
+    </w:r>
+  </w:p>
+  <w:p>
+    <w:pPr>
+      <w:pStyle w:val="Normal"/>
+      <w:rPr/>
+    </w:pPr>
+    <w:r>
+      <w:rPr/>
+    </w:r>
+  </w:p>
 </w:hdr>
 </file>
 
@@ -38817,7 +38401,7 @@
       <mc:AlternateContent>
         <mc:Choice Requires="wps">
           <w:drawing>
-            <wp:anchor behindDoc="1" distT="0" distB="8890" distL="0" distR="0" simplePos="0" locked="0" layoutInCell="1" allowOverlap="1" relativeHeight="39" wp14:anchorId="6BF66E25">
+            <wp:anchor behindDoc="1" distT="0" distB="8890" distL="0" distR="0" simplePos="0" locked="0" layoutInCell="1" allowOverlap="1" relativeHeight="2" wp14:anchorId="6BF66E25">
               <wp:simplePos x="0" y="0"/>
               <wp:positionH relativeFrom="column">
                 <wp:posOffset>2028825</wp:posOffset>
@@ -38874,7 +38458,7 @@
       <mc:AlternateContent>
         <mc:Choice Requires="wps">
           <w:drawing>
-            <wp:anchor behindDoc="1" distT="0" distB="8890" distL="0" distR="8890" simplePos="0" locked="0" layoutInCell="1" allowOverlap="1" relativeHeight="40" wp14:anchorId="72EF3A09">
+            <wp:anchor behindDoc="1" distT="635" distB="0" distL="635" distR="0" simplePos="0" locked="0" layoutInCell="1" allowOverlap="1" relativeHeight="3" wp14:anchorId="72EF3A09">
               <wp:simplePos x="0" y="0"/>
               <wp:positionH relativeFrom="column">
                 <wp:posOffset>-714375</wp:posOffset>
@@ -40855,7 +40439,7 @@
   <w:docDefaults>
     <w:rPrDefault>
       <w:rPr>
-        <w:rFonts w:ascii="Calibri" w:hAnsi="Calibri" w:eastAsia="Calibri" w:cs="Arial" w:asciiTheme="minorHAnsi" w:cstheme="minorBidi" w:eastAsiaTheme="minorHAnsi" w:hAnsiTheme="minorHAnsi"/>
+        <w:rFonts w:ascii="Calibri" w:hAnsi="Calibri" w:eastAsia="Calibri" w:cs="" w:asciiTheme="minorHAnsi" w:cstheme="minorBidi" w:eastAsiaTheme="minorHAnsi" w:hAnsiTheme="minorHAnsi"/>
         <w:sz w:val="24"/>
         <w:szCs w:val="24"/>
         <w:lang w:val="es-ES" w:eastAsia="en-US" w:bidi="ar-SA"/>
@@ -41251,12 +40835,13 @@
     <w:rsid w:val="00977d66"/>
     <w:pPr>
       <w:widowControl/>
+      <w:suppressAutoHyphens w:val="true"/>
       <w:bidi w:val="0"/>
       <w:spacing w:before="0" w:after="0"/>
       <w:jc w:val="both"/>
     </w:pPr>
     <w:rPr>
-      <w:rFonts w:ascii="Arial" w:hAnsi="Arial" w:eastAsia="Calibri" w:cs="Arial" w:cstheme="minorBidi" w:eastAsiaTheme="minorHAnsi"/>
+      <w:rFonts w:ascii="Arial" w:hAnsi="Arial" w:eastAsia="Calibri" w:cs="" w:cstheme="minorBidi" w:eastAsiaTheme="minorHAnsi"/>
       <w:color w:val="auto"/>
       <w:kern w:val="0"/>
       <w:sz w:val="24"/>
@@ -41279,7 +40864,7 @@
       <w:outlineLvl w:val="0"/>
     </w:pPr>
     <w:rPr>
-      <w:rFonts w:eastAsia="" w:cs="Times New Roman" w:cstheme="majorBidi" w:eastAsiaTheme="majorEastAsia"/>
+      <w:rFonts w:eastAsia="" w:cs="" w:cstheme="majorBidi" w:eastAsiaTheme="majorEastAsia"/>
       <w:b/>
       <w:color w:val="005878"/>
       <w:sz w:val="50"/>
@@ -41301,7 +40886,7 @@
       <w:outlineLvl w:val="1"/>
     </w:pPr>
     <w:rPr>
-      <w:rFonts w:ascii="Calibri Light" w:hAnsi="Calibri Light" w:eastAsia="" w:cs="Times New Roman" w:asciiTheme="majorHAnsi" w:cstheme="majorBidi" w:eastAsiaTheme="majorEastAsia" w:hAnsiTheme="majorHAnsi"/>
+      <w:rFonts w:ascii="Calibri Light" w:hAnsi="Calibri Light" w:eastAsia="" w:cs="" w:asciiTheme="majorHAnsi" w:cstheme="majorBidi" w:eastAsiaTheme="majorEastAsia" w:hAnsiTheme="majorHAnsi"/>
       <w:b/>
       <w:bCs/>
       <w:color w:themeColor="accent1" w:val="4472C4"/>
@@ -41503,7 +41088,7 @@
     <w:qFormat/>
     <w:rsid w:val="00742045"/>
     <w:rPr>
-      <w:rFonts w:ascii="Arial" w:hAnsi="Arial" w:eastAsia="" w:cs="Times New Roman" w:cstheme="majorBidi" w:eastAsiaTheme="majorEastAsia"/>
+      <w:rFonts w:ascii="Arial" w:hAnsi="Arial" w:eastAsia="" w:cs="" w:cstheme="majorBidi" w:eastAsiaTheme="majorEastAsia"/>
       <w:b/>
       <w:color w:val="005878"/>
       <w:sz w:val="50"/>
@@ -41543,7 +41128,7 @@
     <w:qFormat/>
     <w:rsid w:val="00711aa3"/>
     <w:rPr>
-      <w:rFonts w:ascii="Calibri Light" w:hAnsi="Calibri Light" w:eastAsia="" w:cs="Times New Roman" w:asciiTheme="majorHAnsi" w:cstheme="majorBidi" w:eastAsiaTheme="majorEastAsia" w:hAnsiTheme="majorHAnsi"/>
+      <w:rFonts w:ascii="Calibri Light" w:hAnsi="Calibri Light" w:eastAsia="" w:cs="" w:asciiTheme="majorHAnsi" w:cstheme="majorBidi" w:eastAsiaTheme="majorEastAsia" w:hAnsiTheme="majorHAnsi"/>
       <w:b/>
       <w:bCs/>
       <w:color w:themeColor="accent1" w:val="4472C4"/>
@@ -41805,7 +41390,6 @@
   </w:style>
   <w:style w:type="character" w:styleId="Caracteresdenotaalpie">
     <w:name w:val="Caracteres de nota al pie"/>
-    <w:basedOn w:val="DefaultParagraphFont"/>
     <w:qFormat/>
     <w:rsid w:val="00711aa3"/>
     <w:rPr>
@@ -42418,6 +42002,7 @@
     <w:rsid w:val="00711aa3"/>
     <w:pPr>
       <w:widowControl/>
+      <w:suppressAutoHyphens w:val="true"/>
       <w:bidi w:val="0"/>
       <w:spacing w:before="0" w:after="0"/>
       <w:jc w:val="left"/>
@@ -42430,7 +42015,7 @@
       <w:kern w:val="0"/>
       <w:sz w:val="28"/>
       <w:szCs w:val="20"/>
-      <w:lang w:eastAsia="es-ES" w:val="es-ES" w:bidi="ar-SA"/>
+      <w:lang w:val="es-ES" w:eastAsia="es-ES" w:bidi="ar-SA"/>
     </w:rPr>
   </w:style>
   <w:style w:type="paragraph" w:styleId="Ttulo21" w:customStyle="1">
@@ -42439,6 +42024,7 @@
     <w:rsid w:val="00711aa3"/>
     <w:pPr>
       <w:widowControl/>
+      <w:suppressAutoHyphens w:val="true"/>
       <w:bidi w:val="0"/>
       <w:spacing w:before="0" w:after="0"/>
       <w:jc w:val="right"/>
@@ -42451,7 +42037,7 @@
       <w:kern w:val="0"/>
       <w:sz w:val="28"/>
       <w:szCs w:val="20"/>
-      <w:lang w:eastAsia="es-ES" w:val="es-ES" w:bidi="ar-SA"/>
+      <w:lang w:val="es-ES" w:eastAsia="es-ES" w:bidi="ar-SA"/>
     </w:rPr>
   </w:style>
   <w:style w:type="paragraph" w:styleId="Cdetexto" w:customStyle="1">
@@ -42460,6 +42046,7 @@
     <w:rsid w:val="00711aa3"/>
     <w:pPr>
       <w:widowControl/>
+      <w:suppressAutoHyphens w:val="true"/>
       <w:bidi w:val="0"/>
       <w:spacing w:before="0" w:after="0"/>
       <w:ind w:left="283"/>
@@ -42471,7 +42058,7 @@
       <w:kern w:val="0"/>
       <w:sz w:val="18"/>
       <w:szCs w:val="20"/>
-      <w:lang w:eastAsia="es-ES" w:val="es-ES" w:bidi="ar-SA"/>
+      <w:lang w:val="es-ES" w:eastAsia="es-ES" w:bidi="ar-SA"/>
     </w:rPr>
   </w:style>
   <w:style w:type="paragraph" w:styleId="Subttulo1" w:customStyle="1">
@@ -42549,6 +42136,7 @@
     <w:rsid w:val="00711aa3"/>
     <w:pPr>
       <w:widowControl/>
+      <w:suppressAutoHyphens w:val="true"/>
       <w:bidi w:val="0"/>
       <w:spacing w:before="0" w:after="0"/>
       <w:jc w:val="left"/>
@@ -42559,7 +42147,7 @@
       <w:kern w:val="0"/>
       <w:sz w:val="20"/>
       <w:szCs w:val="20"/>
-      <w:lang w:eastAsia="es-ES" w:val="es-ES" w:bidi="ar-SA"/>
+      <w:lang w:val="es-ES" w:eastAsia="es-ES" w:bidi="ar-SA"/>
     </w:rPr>
   </w:style>
   <w:style w:type="paragraph" w:styleId="Indicepuntostema" w:customStyle="1">
@@ -42605,6 +42193,7 @@
     <w:rsid w:val="00711aa3"/>
     <w:pPr>
       <w:widowControl/>
+      <w:suppressAutoHyphens w:val="true"/>
       <w:bidi w:val="0"/>
       <w:spacing w:before="0" w:after="0"/>
       <w:ind w:firstLine="480"/>
@@ -42616,7 +42205,7 @@
       <w:kern w:val="0"/>
       <w:sz w:val="20"/>
       <w:szCs w:val="20"/>
-      <w:lang w:eastAsia="es-ES" w:val="es-ES" w:bidi="ar-SA"/>
+      <w:lang w:val="es-ES" w:eastAsia="es-ES" w:bidi="ar-SA"/>
     </w:rPr>
   </w:style>
   <w:style w:type="paragraph" w:styleId="BodyTextIndent2">
@@ -42660,6 +42249,7 @@
     <w:rsid w:val="00711aa3"/>
     <w:pPr>
       <w:widowControl w:val="false"/>
+      <w:suppressAutoHyphens w:val="true"/>
       <w:bidi w:val="0"/>
       <w:spacing w:before="170" w:after="170"/>
       <w:ind w:left="850"/>
@@ -42675,7 +42265,7 @@
       <w:sz w:val="24"/>
       <w:szCs w:val="24"/>
       <w:u w:val="single"/>
-      <w:lang w:eastAsia="es-ES" w:val="es-ES" w:bidi="ar-SA"/>
+      <w:lang w:val="es-ES" w:eastAsia="es-ES" w:bidi="ar-SA"/>
     </w:rPr>
   </w:style>
   <w:style w:type="paragraph" w:styleId="TEXTOTITULOUNIDAD" w:customStyle="1">
@@ -42684,6 +42274,7 @@
     <w:rsid w:val="00711aa3"/>
     <w:pPr>
       <w:widowControl w:val="false"/>
+      <w:suppressAutoHyphens w:val="true"/>
       <w:bidi w:val="0"/>
       <w:spacing w:before="170" w:after="0"/>
       <w:ind w:left="1134"/>
@@ -42696,7 +42287,7 @@
       <w:sz w:val="24"/>
       <w:szCs w:val="24"/>
       <w:u w:val="single"/>
-      <w:lang w:eastAsia="es-ES" w:val="es-ES" w:bidi="ar-SA"/>
+      <w:lang w:val="es-ES" w:eastAsia="es-ES" w:bidi="ar-SA"/>
     </w:rPr>
   </w:style>
   <w:style w:type="paragraph" w:styleId="TEXTOUNIDAD" w:customStyle="1">
@@ -42705,6 +42296,7 @@
     <w:rsid w:val="00711aa3"/>
     <w:pPr>
       <w:widowControl w:val="false"/>
+      <w:suppressAutoHyphens w:val="true"/>
       <w:bidi w:val="0"/>
       <w:spacing w:before="0" w:after="0"/>
       <w:ind w:left="1134"/>
@@ -42716,7 +42308,7 @@
       <w:kern w:val="0"/>
       <w:sz w:val="24"/>
       <w:szCs w:val="24"/>
-      <w:lang w:eastAsia="es-ES" w:val="es-ES" w:bidi="ar-SA"/>
+      <w:lang w:val="es-ES" w:eastAsia="es-ES" w:bidi="ar-SA"/>
     </w:rPr>
   </w:style>
   <w:style w:type="paragraph" w:styleId="TtuloDocumento" w:customStyle="1">
@@ -43272,6 +42864,7 @@
     <w:rsid w:val="00711aa3"/>
     <w:pPr>
       <w:widowControl/>
+      <w:suppressAutoHyphens w:val="true"/>
       <w:bidi w:val="0"/>
       <w:spacing w:before="0" w:after="0"/>
       <w:jc w:val="left"/>
@@ -43282,7 +42875,7 @@
       <w:kern w:val="0"/>
       <w:sz w:val="24"/>
       <w:szCs w:val="24"/>
-      <w:lang w:eastAsia="es-ES_tradnl" w:val="es-ES" w:bidi="ar-SA"/>
+      <w:lang w:val="es-ES" w:eastAsia="es-ES_tradnl" w:bidi="ar-SA"/>
     </w:rPr>
   </w:style>
   <w:style w:type="paragraph" w:styleId="TextBody" w:customStyle="1">
@@ -43596,7 +43189,6 @@
       <w:shd w:val="clear" w:color="auto" w:fill="auto"/>
     </w:tcPr>
     <w:tblStylePr w:type="firstRow">
-      <w:rPr/>
       <w:tblPr/>
       <w:tcPr>
         <w:tcBorders>
@@ -43655,7 +43247,6 @@
       </w:tcPr>
     </w:tblStylePr>
     <w:tblStylePr w:type="swCell">
-      <w:rPr/>
       <w:tblPr/>
       <w:tcPr>
         <w:tcBorders>

</xml_diff>